<commit_message>
Displaying all figures & Documentation changes
I display all the figures available to the players and made them move
right or down, just to test if they are well defined. I also intorduced
some changes into the Specification: the board division is no longer
displayed, the figures are numbered from 1 to 7 and I corrected some
spelling errors. Present verion of the specification is version 1.01.
</commit_message>
<xml_diff>
--- a/Specyfikacja tetris.docx
+++ b/Specyfikacja tetris.docx
@@ -2540,8 +2540,6 @@
       <w:r>
         <w:t>.</w:t>
       </w:r>
-      <w:bookmarkStart w:id="4" w:name="_GoBack"/>
-      <w:bookmarkEnd w:id="4"/>
     </w:p>
     <w:p>
       <w:pPr>
@@ -2559,14 +2557,14 @@
           <w:numId w:val="7"/>
         </w:numPr>
       </w:pPr>
-      <w:bookmarkStart w:id="5" w:name="_Toc466843853"/>
+      <w:bookmarkStart w:id="4" w:name="_Toc466843853"/>
       <w:r>
         <w:t>Referencje, odsyłacze</w:t>
       </w:r>
       <w:r>
         <w:t xml:space="preserve"> do innych dokumnetów</w:t>
       </w:r>
-      <w:bookmarkEnd w:id="5"/>
+      <w:bookmarkEnd w:id="4"/>
     </w:p>
     <w:p>
       <w:pPr>
@@ -2584,59 +2582,85 @@
           <w:numId w:val="7"/>
         </w:numPr>
       </w:pPr>
-      <w:bookmarkStart w:id="6" w:name="_Toc466843854"/>
+      <w:bookmarkStart w:id="5" w:name="_Toc466843854"/>
       <w:r>
         <w:t>Krótki przegląd</w:t>
+      </w:r>
+      <w:bookmarkEnd w:id="5"/>
+    </w:p>
+    <w:p>
+      <w:pPr>
+        <w:ind w:left="1416"/>
+        <w:jc w:val="both"/>
+      </w:pPr>
+      <w:r>
+        <w:t>W t</w:t>
+      </w:r>
+      <w:r>
+        <w:t>ym dokumencie zostały opisane wymagania</w:t>
+      </w:r>
+      <w:r>
+        <w:t xml:space="preserve"> by utworzona gra działała. Wszystkie dołączone zobrazowania są szkicami i mogą się różnić od produktu finalnego. </w:t>
+      </w:r>
+    </w:p>
+    <w:p>
+      <w:pPr>
+        <w:pStyle w:val="Heading1"/>
+      </w:pPr>
+      <w:bookmarkStart w:id="6" w:name="_Toc466843855"/>
+      <w:r>
+        <w:t xml:space="preserve">2. </w:t>
+      </w:r>
+      <w:r>
+        <w:t>Ogólny opis</w:t>
       </w:r>
       <w:bookmarkEnd w:id="6"/>
     </w:p>
     <w:p>
       <w:pPr>
-        <w:ind w:left="1416"/>
-        <w:jc w:val="both"/>
-      </w:pPr>
-      <w:r>
-        <w:t>W t</w:t>
-      </w:r>
-      <w:r>
-        <w:t>ym dokumencie zostały opisane wymagania</w:t>
-      </w:r>
-      <w:r>
-        <w:t xml:space="preserve"> by utworzona gra działała. Wszystkie dołączone zobrazowania są szkicami i mogą się różnić od produktu finalnego. </w:t>
-      </w:r>
-    </w:p>
-    <w:p>
-      <w:pPr>
-        <w:pStyle w:val="Heading1"/>
-      </w:pPr>
-      <w:bookmarkStart w:id="7" w:name="_Toc466843855"/>
-      <w:r>
-        <w:t xml:space="preserve">2. </w:t>
-      </w:r>
-      <w:r>
-        <w:t>Ogólny opis</w:t>
+        <w:pStyle w:val="Heading2"/>
+      </w:pPr>
+      <w:r>
+        <w:t xml:space="preserve">   </w:t>
+      </w:r>
+      <w:r>
+        <w:tab/>
+      </w:r>
+      <w:bookmarkStart w:id="7" w:name="_Toc466843856"/>
+      <w:r>
+        <w:t xml:space="preserve">2.1. </w:t>
+      </w:r>
+      <w:r>
+        <w:tab/>
+      </w:r>
+      <w:r>
+        <w:t>Walory użytkowe i przydatność projektowanego systemu</w:t>
       </w:r>
       <w:bookmarkEnd w:id="7"/>
     </w:p>
     <w:p>
       <w:pPr>
+        <w:ind w:left="1410"/>
+        <w:jc w:val="both"/>
+      </w:pPr>
+      <w:r>
+        <w:t>Jest to wciągająca gra logiczna. Zapewnia miłe spędzanie czasu, jednocześnie rozwijając umiejętność postrzegania, kojarzenia oraz wyobraźnię przestrzenną                           i plnowanie przestrzenne. Poprawiając refleks i sprawność manualną graczy.</w:t>
+      </w:r>
+    </w:p>
+    <w:p>
+      <w:pPr>
         <w:pStyle w:val="Heading2"/>
-      </w:pPr>
-      <w:r>
-        <w:t xml:space="preserve">   </w:t>
+        <w:ind w:firstLine="708"/>
+      </w:pPr>
+      <w:bookmarkStart w:id="8" w:name="_Toc466843857"/>
+      <w:r>
+        <w:t xml:space="preserve">2.2. </w:t>
       </w:r>
       <w:r>
         <w:tab/>
       </w:r>
-      <w:bookmarkStart w:id="8" w:name="_Toc466843856"/>
-      <w:r>
-        <w:t xml:space="preserve">2.1. </w:t>
-      </w:r>
-      <w:r>
-        <w:tab/>
-      </w:r>
-      <w:r>
-        <w:t>Walory użytkowe i przydatność projektowanego systemu</w:t>
+      <w:r>
+        <w:t>Ogólne możliwości projektowanego systemu</w:t>
       </w:r>
       <w:bookmarkEnd w:id="8"/>
     </w:p>
@@ -2646,7 +2670,37 @@
         <w:jc w:val="both"/>
       </w:pPr>
       <w:r>
-        <w:t>Jest to wciągająca gra logiczna. Zapewnia miłe spędzanie czasu, jednocześnie rozwijając umiejętność postrzegania, kojarzenia oraz wyobraźnię przestrzenną                           i plnowanie przestrzenne. Poprawiając refleks i sprawność manualną graczy.</w:t>
+        <w:t>Gracz ma możlwiość obracania figur zgodni</w:t>
+      </w:r>
+      <w:r>
+        <w:t xml:space="preserve">e z ruchem wskazówek zegara, </w:t>
+      </w:r>
+      <w:r>
+        <w:t xml:space="preserve"> </w:t>
+      </w:r>
+      <w:r>
+        <w:t>przesuwania ich</w:t>
+      </w:r>
+      <w:r>
+        <w:t xml:space="preserve"> w lewo</w:t>
+      </w:r>
+      <w:r>
+        <w:t xml:space="preserve"> i w prawo oraz opuszczanie </w:t>
+      </w:r>
+      <w:r>
+        <w:t xml:space="preserve"> w dół. Jeśli w d</w:t>
+      </w:r>
+      <w:r>
+        <w:t xml:space="preserve">anym wszystkie elementy są uzupełnione, rząd znika. </w:t>
+      </w:r>
+      <w:r>
+        <w:t xml:space="preserve">Gra ma kilka poziomów, różniących się </w:t>
+      </w:r>
+      <w:r>
+        <w:t>stopniem trudności</w:t>
+      </w:r>
+      <w:r>
+        <w:t>.</w:t>
       </w:r>
     </w:p>
     <w:p>
@@ -2654,89 +2708,64 @@
         <w:pStyle w:val="Heading2"/>
         <w:ind w:firstLine="708"/>
       </w:pPr>
-      <w:bookmarkStart w:id="9" w:name="_Toc466843857"/>
-      <w:r>
-        <w:t xml:space="preserve">2.2. </w:t>
+      <w:bookmarkStart w:id="9" w:name="_Toc466843858"/>
+      <w:r>
+        <w:t xml:space="preserve">2.3. </w:t>
       </w:r>
       <w:r>
         <w:tab/>
       </w:r>
       <w:r>
-        <w:t>Ogólne możliwości projektowanego systemu</w:t>
+        <w:t>Ogólne ograniczenia</w:t>
       </w:r>
       <w:bookmarkEnd w:id="9"/>
+      <w:r>
+        <w:t xml:space="preserve"> </w:t>
+      </w:r>
     </w:p>
     <w:p>
       <w:pPr>
         <w:ind w:left="1410"/>
-        <w:jc w:val="both"/>
-      </w:pPr>
-      <w:r>
-        <w:t>Gracz ma możlwiość obracania figur zgodni</w:t>
-      </w:r>
-      <w:r>
-        <w:t xml:space="preserve">e z ruchem wskazówek zegara, </w:t>
-      </w:r>
-      <w:r>
-        <w:t xml:space="preserve"> </w:t>
-      </w:r>
-      <w:r>
-        <w:t>przesuwania ich</w:t>
-      </w:r>
-      <w:r>
-        <w:t xml:space="preserve"> w lewo</w:t>
-      </w:r>
-      <w:r>
-        <w:t xml:space="preserve"> i w prawo oraz opuszczanie </w:t>
-      </w:r>
-      <w:r>
-        <w:t xml:space="preserve"> w dół. Jeśli w d</w:t>
-      </w:r>
-      <w:r>
-        <w:t xml:space="preserve">anym wszystkie elementy są uzupełnione, rząd znika. </w:t>
-      </w:r>
-      <w:r>
-        <w:t xml:space="preserve">Gra ma kilka poziomów, różniących się </w:t>
-      </w:r>
-      <w:r>
-        <w:t>stopniem trudności</w:t>
-      </w:r>
-      <w:r>
-        <w:t>.</w:t>
+      </w:pPr>
+      <w:r>
+        <w:t xml:space="preserve">Gra jest stworzona dla wielu graczy, lecz nie jest możliwe użytkowanie jej </w:t>
+      </w:r>
+      <w:r>
+        <w:t>przez nich</w:t>
+      </w:r>
+      <w:r>
+        <w:t xml:space="preserve"> jednocześnie. </w:t>
       </w:r>
     </w:p>
     <w:p>
       <w:pPr>
         <w:pStyle w:val="Heading2"/>
-        <w:ind w:firstLine="708"/>
-      </w:pPr>
-      <w:bookmarkStart w:id="10" w:name="_Toc466843858"/>
-      <w:r>
-        <w:t xml:space="preserve">2.3. </w:t>
+      </w:pPr>
+      <w:r>
+        <w:t xml:space="preserve">   </w:t>
       </w:r>
       <w:r>
         <w:tab/>
       </w:r>
-      <w:r>
-        <w:t>Ogólne ograniczenia</w:t>
+      <w:bookmarkStart w:id="10" w:name="_Toc466843859"/>
+      <w:r>
+        <w:t xml:space="preserve">2.4. </w:t>
+      </w:r>
+      <w:r>
+        <w:tab/>
+      </w:r>
+      <w:r>
+        <w:t>Charakterystyka użytkowników</w:t>
       </w:r>
       <w:bookmarkEnd w:id="10"/>
-      <w:r>
-        <w:t xml:space="preserve"> </w:t>
-      </w:r>
     </w:p>
     <w:p>
       <w:pPr>
-        <w:ind w:left="1410"/>
-      </w:pPr>
-      <w:r>
-        <w:t xml:space="preserve">Gra jest stworzona dla wielu graczy, lecz nie jest możliwe użytkowanie jej </w:t>
-      </w:r>
-      <w:r>
-        <w:t>przez nich</w:t>
-      </w:r>
-      <w:r>
-        <w:t xml:space="preserve"> jednocześnie. </w:t>
+        <w:ind w:left="1416"/>
+        <w:jc w:val="both"/>
+      </w:pPr>
+      <w:r>
+        <w:t>Gra przenaczona jest dla osób lubiących wyzwania umysłowe i gry logiczne,                                 w dowolnym przedziale wiekowym.</w:t>
       </w:r>
     </w:p>
     <w:p>
@@ -2744,30 +2773,30 @@
         <w:pStyle w:val="Heading2"/>
       </w:pPr>
       <w:r>
+        <w:lastRenderedPageBreak/>
         <w:t xml:space="preserve">   </w:t>
       </w:r>
       <w:r>
         <w:tab/>
       </w:r>
-      <w:bookmarkStart w:id="11" w:name="_Toc466843859"/>
-      <w:r>
-        <w:t xml:space="preserve">2.4. </w:t>
+      <w:bookmarkStart w:id="11" w:name="_Toc466843860"/>
+      <w:r>
+        <w:t xml:space="preserve">2.5. </w:t>
       </w:r>
       <w:r>
         <w:tab/>
       </w:r>
       <w:r>
-        <w:t>Charakterystyka użytkowników</w:t>
+        <w:t>Środowisko operacyjne</w:t>
       </w:r>
       <w:bookmarkEnd w:id="11"/>
     </w:p>
     <w:p>
       <w:pPr>
-        <w:ind w:left="1416"/>
-        <w:jc w:val="both"/>
-      </w:pPr>
-      <w:r>
-        <w:t>Gra przenaczona jest dla osób lubiących wyzwania umysłowe i gry logiczne,                                 w dowolnym przedziale wiekowym.</w:t>
+        <w:ind w:left="1410"/>
+      </w:pPr>
+      <w:r>
+        <w:t xml:space="preserve">Gra zosatnie napisana w języku C++ z użyciem IDE Visual Studio Community 2015 oraz biblioteki Allegro 5. </w:t>
       </w:r>
     </w:p>
     <w:p>
@@ -2775,75 +2804,44 @@
         <w:pStyle w:val="Heading2"/>
       </w:pPr>
       <w:r>
-        <w:lastRenderedPageBreak/>
-        <w:t xml:space="preserve">   </w:t>
+        <w:t xml:space="preserve">  </w:t>
       </w:r>
       <w:r>
         <w:tab/>
       </w:r>
-      <w:bookmarkStart w:id="12" w:name="_Toc466843860"/>
-      <w:r>
-        <w:t xml:space="preserve">2.5. </w:t>
+      <w:bookmarkStart w:id="12" w:name="_Toc466843861"/>
+      <w:r>
+        <w:t xml:space="preserve">2.6. </w:t>
       </w:r>
       <w:r>
         <w:tab/>
       </w:r>
       <w:r>
-        <w:t>Środowisko operacyjne</w:t>
+        <w:t>Założenia i zależności</w:t>
       </w:r>
       <w:bookmarkEnd w:id="12"/>
     </w:p>
     <w:p>
       <w:pPr>
         <w:ind w:left="1410"/>
-      </w:pPr>
-      <w:r>
-        <w:t xml:space="preserve">Gra zosatnie napisana w języku C++ z użyciem IDE Visual Studio Community 2015 oraz biblioteki Allegro 5. </w:t>
+        <w:jc w:val="both"/>
+      </w:pPr>
+      <w:r>
+        <w:t xml:space="preserve">Oprogramowanie będzie testowane na bieżąco, po każdej fazie projektowania. Pozwoli to na szybkie ustalenie błędów i znacznie ograniczy czas wyszukiwania problemów w kodzie, przez ograniczoną jego ilość. </w:t>
       </w:r>
     </w:p>
     <w:p>
       <w:pPr>
-        <w:pStyle w:val="Heading2"/>
-      </w:pPr>
-      <w:r>
-        <w:t xml:space="preserve">  </w:t>
-      </w:r>
-      <w:r>
-        <w:tab/>
-      </w:r>
-      <w:bookmarkStart w:id="13" w:name="_Toc466843861"/>
-      <w:r>
-        <w:t xml:space="preserve">2.6. </w:t>
-      </w:r>
-      <w:r>
-        <w:tab/>
-      </w:r>
-      <w:r>
-        <w:t>Założenia i zależności</w:t>
+        <w:pStyle w:val="Heading1"/>
+      </w:pPr>
+      <w:bookmarkStart w:id="13" w:name="_Toc466843862"/>
+      <w:r>
+        <w:t>3.</w:t>
+      </w:r>
+      <w:r>
+        <w:t xml:space="preserve"> Specyficzne wymagania</w:t>
       </w:r>
       <w:bookmarkEnd w:id="13"/>
-    </w:p>
-    <w:p>
-      <w:pPr>
-        <w:ind w:left="1410"/>
-        <w:jc w:val="both"/>
-      </w:pPr>
-      <w:r>
-        <w:t xml:space="preserve">Oprogramowanie będzie testowane na bieżąco, po każdej fazie projektowania. Pozwoli to na szybkie ustalenie błędów i znacznie ograniczy czas wyszukiwania problemów w kodzie, przez ograniczoną jego ilość. </w:t>
-      </w:r>
-    </w:p>
-    <w:p>
-      <w:pPr>
-        <w:pStyle w:val="Heading1"/>
-      </w:pPr>
-      <w:bookmarkStart w:id="14" w:name="_Toc466843862"/>
-      <w:r>
-        <w:t>3.</w:t>
-      </w:r>
-      <w:r>
-        <w:t xml:space="preserve"> Specyficzne wymagania</w:t>
-      </w:r>
-      <w:bookmarkEnd w:id="14"/>
     </w:p>
     <w:p>
       <w:pPr>
@@ -2928,6 +2926,15 @@
       <w:r>
         <w:t>ntów.</w:t>
       </w:r>
+      <w:r>
+        <w:t xml:space="preserve"> Podział nie będzie widoczny – pomaga  podczas tworzenia poszczególnych </w:t>
+      </w:r>
+      <w:r>
+        <w:t>figur</w:t>
+      </w:r>
+      <w:r>
+        <w:t>.</w:t>
+      </w:r>
     </w:p>
     <w:p>
       <w:pPr>
@@ -2940,8 +2947,8 @@
         </w:rPr>
         <w:drawing>
           <wp:inline distT="0" distB="0" distL="0" distR="0">
-            <wp:extent cx="2771775" cy="3943350"/>
-            <wp:effectExtent l="0" t="0" r="9525" b="0"/>
+            <wp:extent cx="2590800" cy="3685881"/>
+            <wp:effectExtent l="0" t="0" r="0" b="0"/>
             <wp:docPr id="2" name="Picture 2"/>
             <wp:cNvGraphicFramePr>
               <a:graphicFrameLocks xmlns:a="http://schemas.openxmlformats.org/drawingml/2006/main" noChangeAspect="1"/>
@@ -2967,7 +2974,7 @@
                   <pic:spPr bwMode="auto">
                     <a:xfrm>
                       <a:off x="0" y="0"/>
-                      <a:ext cx="2771775" cy="3943350"/>
+                      <a:ext cx="2607941" cy="3710267"/>
                     </a:xfrm>
                     <a:prstGeom prst="rect">
                       <a:avLst/>
@@ -3027,6 +3034,1022 @@
         <w:ind w:left="1416"/>
         <w:jc w:val="center"/>
       </w:pPr>
+      <w:r>
+        <w:rPr>
+          <w:noProof/>
+        </w:rPr>
+        <mc:AlternateContent>
+          <mc:Choice Requires="wps">
+            <w:drawing>
+              <wp:anchor distT="0" distB="0" distL="114300" distR="114300" simplePos="0" relativeHeight="251676672" behindDoc="0" locked="0" layoutInCell="1" allowOverlap="1" wp14:anchorId="2DBC2847" wp14:editId="2661F706">
+                <wp:simplePos x="0" y="0"/>
+                <wp:positionH relativeFrom="column">
+                  <wp:posOffset>3910330</wp:posOffset>
+                </wp:positionH>
+                <wp:positionV relativeFrom="paragraph">
+                  <wp:posOffset>1129030</wp:posOffset>
+                </wp:positionV>
+                <wp:extent cx="3152775" cy="1495425"/>
+                <wp:effectExtent l="0" t="0" r="0" b="0"/>
+                <wp:wrapNone/>
+                <wp:docPr id="10" name="Text Box 10"/>
+                <wp:cNvGraphicFramePr/>
+                <a:graphic xmlns:a="http://schemas.openxmlformats.org/drawingml/2006/main">
+                  <a:graphicData uri="http://schemas.microsoft.com/office/word/2010/wordprocessingShape">
+                    <wps:wsp>
+                      <wps:cNvSpPr txBox="1"/>
+                      <wps:spPr>
+                        <a:xfrm>
+                          <a:off x="0" y="0"/>
+                          <a:ext cx="3152775" cy="1495425"/>
+                        </a:xfrm>
+                        <a:prstGeom prst="rect">
+                          <a:avLst/>
+                        </a:prstGeom>
+                        <a:noFill/>
+                        <a:ln>
+                          <a:noFill/>
+                        </a:ln>
+                        <a:effectLst/>
+                      </wps:spPr>
+                      <wps:txbx>
+                        <w:txbxContent>
+                          <w:p>
+                            <w:pPr>
+                              <w:rPr>
+                                <w:noProof/>
+                                <w:color w:val="000000" w:themeColor="text1"/>
+                                <w:sz w:val="18"/>
+                                <w:szCs w:val="18"/>
+                                <w14:shadow w14:blurRad="38100" w14:dist="19050" w14:dir="2700000" w14:sx="100000" w14:sy="100000" w14:kx="0" w14:ky="0" w14:algn="tl">
+                                  <w14:schemeClr w14:val="dk1">
+                                    <w14:alpha w14:val="60000"/>
+                                  </w14:schemeClr>
+                                </w14:shadow>
+                                <w14:textOutline w14:w="0" w14:cap="flat" w14:cmpd="sng" w14:algn="ctr">
+                                  <w14:noFill/>
+                                  <w14:prstDash w14:val="solid"/>
+                                  <w14:round/>
+                                </w14:textOutline>
+                              </w:rPr>
+                            </w:pPr>
+                            <w:r>
+                              <w:rPr>
+                                <w:noProof/>
+                                <w:color w:val="000000" w:themeColor="text1"/>
+                                <w:sz w:val="18"/>
+                                <w:szCs w:val="18"/>
+                                <w14:shadow w14:blurRad="38100" w14:dist="19050" w14:dir="2700000" w14:sx="100000" w14:sy="100000" w14:kx="0" w14:ky="0" w14:algn="tl">
+                                  <w14:schemeClr w14:val="dk1">
+                                    <w14:alpha w14:val="60000"/>
+                                  </w14:schemeClr>
+                                </w14:shadow>
+                                <w14:textOutline w14:w="0" w14:cap="flat" w14:cmpd="sng" w14:algn="ctr">
+                                  <w14:noFill/>
+                                  <w14:prstDash w14:val="solid"/>
+                                  <w14:round/>
+                                </w14:textOutline>
+                              </w:rPr>
+                              <w:t>7</w:t>
+                            </w:r>
+                          </w:p>
+                        </w:txbxContent>
+                      </wps:txbx>
+                      <wps:bodyPr rot="0" spcFirstLastPara="0" vertOverflow="overflow" horzOverflow="overflow" vert="horz" wrap="none" lIns="91440" tIns="45720" rIns="91440" bIns="45720" numCol="1" spcCol="0" rtlCol="0" fromWordArt="0" anchor="t" anchorCtr="0" forceAA="0" compatLnSpc="1">
+                        <a:prstTxWarp prst="textNoShape">
+                          <a:avLst/>
+                        </a:prstTxWarp>
+                        <a:spAutoFit/>
+                      </wps:bodyPr>
+                    </wps:wsp>
+                  </a:graphicData>
+                </a:graphic>
+              </wp:anchor>
+            </w:drawing>
+          </mc:Choice>
+          <mc:Fallback>
+            <w:pict>
+              <v:shapetype w14:anchorId="2DBC2847" id="_x0000_t202" coordsize="21600,21600" o:spt="202" path="m,l,21600r21600,l21600,xe">
+                <v:stroke joinstyle="miter"/>
+                <v:path gradientshapeok="t" o:connecttype="rect"/>
+              </v:shapetype>
+              <v:shape id="Text Box 10" o:spid="_x0000_s1028" type="#_x0000_t202" style="position:absolute;left:0;text-align:left;margin-left:307.9pt;margin-top:88.9pt;width:248.25pt;height:117.75pt;z-index:251676672;visibility:visible;mso-wrap-style:none;mso-wrap-distance-left:9pt;mso-wrap-distance-top:0;mso-wrap-distance-right:9pt;mso-wrap-distance-bottom:0;mso-position-horizontal:absolute;mso-position-horizontal-relative:text;mso-position-vertical:absolute;mso-position-vertical-relative:text;v-text-anchor:top" o:gfxdata="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" filled="f" stroked="f">
+                <v:fill o:detectmouseclick="t"/>
+                <v:textbox style="mso-fit-shape-to-text:t">
+                  <w:txbxContent>
+                    <w:p>
+                      <w:pPr>
+                        <w:rPr>
+                          <w:noProof/>
+                          <w:color w:val="000000" w:themeColor="text1"/>
+                          <w:sz w:val="18"/>
+                          <w:szCs w:val="18"/>
+                          <w14:shadow w14:blurRad="38100" w14:dist="19050" w14:dir="2700000" w14:sx="100000" w14:sy="100000" w14:kx="0" w14:ky="0" w14:algn="tl">
+                            <w14:schemeClr w14:val="dk1">
+                              <w14:alpha w14:val="60000"/>
+                            </w14:schemeClr>
+                          </w14:shadow>
+                          <w14:textOutline w14:w="0" w14:cap="flat" w14:cmpd="sng" w14:algn="ctr">
+                            <w14:noFill/>
+                            <w14:prstDash w14:val="solid"/>
+                            <w14:round/>
+                          </w14:textOutline>
+                        </w:rPr>
+                      </w:pPr>
+                      <w:r>
+                        <w:rPr>
+                          <w:noProof/>
+                          <w:color w:val="000000" w:themeColor="text1"/>
+                          <w:sz w:val="18"/>
+                          <w:szCs w:val="18"/>
+                          <w14:shadow w14:blurRad="38100" w14:dist="19050" w14:dir="2700000" w14:sx="100000" w14:sy="100000" w14:kx="0" w14:ky="0" w14:algn="tl">
+                            <w14:schemeClr w14:val="dk1">
+                              <w14:alpha w14:val="60000"/>
+                            </w14:schemeClr>
+                          </w14:shadow>
+                          <w14:textOutline w14:w="0" w14:cap="flat" w14:cmpd="sng" w14:algn="ctr">
+                            <w14:noFill/>
+                            <w14:prstDash w14:val="solid"/>
+                            <w14:round/>
+                          </w14:textOutline>
+                        </w:rPr>
+                        <w:t>7</w:t>
+                      </w:r>
+                    </w:p>
+                  </w:txbxContent>
+                </v:textbox>
+              </v:shape>
+            </w:pict>
+          </mc:Fallback>
+        </mc:AlternateContent>
+      </w:r>
+      <w:r>
+        <w:rPr>
+          <w:noProof/>
+        </w:rPr>
+        <mc:AlternateContent>
+          <mc:Choice Requires="wps">
+            <w:drawing>
+              <wp:anchor distT="0" distB="0" distL="114300" distR="114300" simplePos="0" relativeHeight="251674624" behindDoc="0" locked="0" layoutInCell="1" allowOverlap="1" wp14:anchorId="31F5EE5E" wp14:editId="42C65787">
+                <wp:simplePos x="0" y="0"/>
+                <wp:positionH relativeFrom="column">
+                  <wp:posOffset>2981325</wp:posOffset>
+                </wp:positionH>
+                <wp:positionV relativeFrom="paragraph">
+                  <wp:posOffset>1132840</wp:posOffset>
+                </wp:positionV>
+                <wp:extent cx="1828800" cy="1828800"/>
+                <wp:effectExtent l="0" t="0" r="0" b="0"/>
+                <wp:wrapNone/>
+                <wp:docPr id="9" name="Text Box 9"/>
+                <wp:cNvGraphicFramePr/>
+                <a:graphic xmlns:a="http://schemas.openxmlformats.org/drawingml/2006/main">
+                  <a:graphicData uri="http://schemas.microsoft.com/office/word/2010/wordprocessingShape">
+                    <wps:wsp>
+                      <wps:cNvSpPr txBox="1"/>
+                      <wps:spPr>
+                        <a:xfrm>
+                          <a:off x="0" y="0"/>
+                          <a:ext cx="1828800" cy="1828800"/>
+                        </a:xfrm>
+                        <a:prstGeom prst="rect">
+                          <a:avLst/>
+                        </a:prstGeom>
+                        <a:noFill/>
+                        <a:ln>
+                          <a:noFill/>
+                        </a:ln>
+                        <a:effectLst/>
+                      </wps:spPr>
+                      <wps:txbx>
+                        <w:txbxContent>
+                          <w:p>
+                            <w:pPr>
+                              <w:rPr>
+                                <w:noProof/>
+                                <w:color w:val="000000" w:themeColor="text1"/>
+                                <w:sz w:val="18"/>
+                                <w:szCs w:val="18"/>
+                                <w14:shadow w14:blurRad="38100" w14:dist="19050" w14:dir="2700000" w14:sx="100000" w14:sy="100000" w14:kx="0" w14:ky="0" w14:algn="tl">
+                                  <w14:schemeClr w14:val="dk1">
+                                    <w14:alpha w14:val="60000"/>
+                                  </w14:schemeClr>
+                                </w14:shadow>
+                                <w14:textOutline w14:w="0" w14:cap="flat" w14:cmpd="sng" w14:algn="ctr">
+                                  <w14:noFill/>
+                                  <w14:prstDash w14:val="solid"/>
+                                  <w14:round/>
+                                </w14:textOutline>
+                              </w:rPr>
+                            </w:pPr>
+                            <w:r>
+                              <w:rPr>
+                                <w:noProof/>
+                                <w:color w:val="000000" w:themeColor="text1"/>
+                                <w:sz w:val="18"/>
+                                <w:szCs w:val="18"/>
+                                <w14:shadow w14:blurRad="38100" w14:dist="19050" w14:dir="2700000" w14:sx="100000" w14:sy="100000" w14:kx="0" w14:ky="0" w14:algn="tl">
+                                  <w14:schemeClr w14:val="dk1">
+                                    <w14:alpha w14:val="60000"/>
+                                  </w14:schemeClr>
+                                </w14:shadow>
+                                <w14:textOutline w14:w="0" w14:cap="flat" w14:cmpd="sng" w14:algn="ctr">
+                                  <w14:noFill/>
+                                  <w14:prstDash w14:val="solid"/>
+                                  <w14:round/>
+                                </w14:textOutline>
+                              </w:rPr>
+                              <w:t>6</w:t>
+                            </w:r>
+                          </w:p>
+                        </w:txbxContent>
+                      </wps:txbx>
+                      <wps:bodyPr rot="0" spcFirstLastPara="0" vertOverflow="overflow" horzOverflow="overflow" vert="horz" wrap="none" lIns="91440" tIns="45720" rIns="91440" bIns="45720" numCol="1" spcCol="0" rtlCol="0" fromWordArt="0" anchor="t" anchorCtr="0" forceAA="0" compatLnSpc="1">
+                        <a:prstTxWarp prst="textNoShape">
+                          <a:avLst/>
+                        </a:prstTxWarp>
+                        <a:spAutoFit/>
+                      </wps:bodyPr>
+                    </wps:wsp>
+                  </a:graphicData>
+                </a:graphic>
+              </wp:anchor>
+            </w:drawing>
+          </mc:Choice>
+          <mc:Fallback>
+            <w:pict>
+              <v:shape w14:anchorId="31F5EE5E" id="Text Box 9" o:spid="_x0000_s1029" type="#_x0000_t202" style="position:absolute;left:0;text-align:left;margin-left:234.75pt;margin-top:89.2pt;width:2in;height:2in;z-index:251674624;visibility:visible;mso-wrap-style:none;mso-wrap-distance-left:9pt;mso-wrap-distance-top:0;mso-wrap-distance-right:9pt;mso-wrap-distance-bottom:0;mso-position-horizontal:absolute;mso-position-horizontal-relative:text;mso-position-vertical:absolute;mso-position-vertical-relative:text;v-text-anchor:top" o:gfxdata="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" filled="f" stroked="f">
+                <v:fill o:detectmouseclick="t"/>
+                <v:textbox style="mso-fit-shape-to-text:t">
+                  <w:txbxContent>
+                    <w:p>
+                      <w:pPr>
+                        <w:rPr>
+                          <w:noProof/>
+                          <w:color w:val="000000" w:themeColor="text1"/>
+                          <w:sz w:val="18"/>
+                          <w:szCs w:val="18"/>
+                          <w14:shadow w14:blurRad="38100" w14:dist="19050" w14:dir="2700000" w14:sx="100000" w14:sy="100000" w14:kx="0" w14:ky="0" w14:algn="tl">
+                            <w14:schemeClr w14:val="dk1">
+                              <w14:alpha w14:val="60000"/>
+                            </w14:schemeClr>
+                          </w14:shadow>
+                          <w14:textOutline w14:w="0" w14:cap="flat" w14:cmpd="sng" w14:algn="ctr">
+                            <w14:noFill/>
+                            <w14:prstDash w14:val="solid"/>
+                            <w14:round/>
+                          </w14:textOutline>
+                        </w:rPr>
+                      </w:pPr>
+                      <w:r>
+                        <w:rPr>
+                          <w:noProof/>
+                          <w:color w:val="000000" w:themeColor="text1"/>
+                          <w:sz w:val="18"/>
+                          <w:szCs w:val="18"/>
+                          <w14:shadow w14:blurRad="38100" w14:dist="19050" w14:dir="2700000" w14:sx="100000" w14:sy="100000" w14:kx="0" w14:ky="0" w14:algn="tl">
+                            <w14:schemeClr w14:val="dk1">
+                              <w14:alpha w14:val="60000"/>
+                            </w14:schemeClr>
+                          </w14:shadow>
+                          <w14:textOutline w14:w="0" w14:cap="flat" w14:cmpd="sng" w14:algn="ctr">
+                            <w14:noFill/>
+                            <w14:prstDash w14:val="solid"/>
+                            <w14:round/>
+                          </w14:textOutline>
+                        </w:rPr>
+                        <w:t>6</w:t>
+                      </w:r>
+                    </w:p>
+                  </w:txbxContent>
+                </v:textbox>
+              </v:shape>
+            </w:pict>
+          </mc:Fallback>
+        </mc:AlternateContent>
+      </w:r>
+      <w:r>
+        <w:rPr>
+          <w:noProof/>
+        </w:rPr>
+        <mc:AlternateContent>
+          <mc:Choice Requires="wps">
+            <w:drawing>
+              <wp:anchor distT="0" distB="0" distL="114300" distR="114300" simplePos="0" relativeHeight="251672576" behindDoc="0" locked="0" layoutInCell="1" allowOverlap="1" wp14:anchorId="4B1AAA57" wp14:editId="5905A106">
+                <wp:simplePos x="0" y="0"/>
+                <wp:positionH relativeFrom="column">
+                  <wp:posOffset>1809750</wp:posOffset>
+                </wp:positionH>
+                <wp:positionV relativeFrom="paragraph">
+                  <wp:posOffset>929005</wp:posOffset>
+                </wp:positionV>
+                <wp:extent cx="1828800" cy="1828800"/>
+                <wp:effectExtent l="0" t="0" r="0" b="0"/>
+                <wp:wrapNone/>
+                <wp:docPr id="8" name="Text Box 8"/>
+                <wp:cNvGraphicFramePr/>
+                <a:graphic xmlns:a="http://schemas.openxmlformats.org/drawingml/2006/main">
+                  <a:graphicData uri="http://schemas.microsoft.com/office/word/2010/wordprocessingShape">
+                    <wps:wsp>
+                      <wps:cNvSpPr txBox="1"/>
+                      <wps:spPr>
+                        <a:xfrm>
+                          <a:off x="0" y="0"/>
+                          <a:ext cx="1828800" cy="1828800"/>
+                        </a:xfrm>
+                        <a:prstGeom prst="rect">
+                          <a:avLst/>
+                        </a:prstGeom>
+                        <a:noFill/>
+                        <a:ln>
+                          <a:noFill/>
+                        </a:ln>
+                        <a:effectLst/>
+                      </wps:spPr>
+                      <wps:txbx>
+                        <w:txbxContent>
+                          <w:p>
+                            <w:pPr>
+                              <w:jc w:val="center"/>
+                              <w:rPr>
+                                <w:color w:val="000000" w:themeColor="text1"/>
+                                <w:sz w:val="18"/>
+                                <w:szCs w:val="18"/>
+                                <w14:shadow w14:blurRad="38100" w14:dist="19050" w14:dir="2700000" w14:sx="100000" w14:sy="100000" w14:kx="0" w14:ky="0" w14:algn="tl">
+                                  <w14:schemeClr w14:val="dk1">
+                                    <w14:alpha w14:val="60000"/>
+                                  </w14:schemeClr>
+                                </w14:shadow>
+                                <w14:textOutline w14:w="0" w14:cap="flat" w14:cmpd="sng" w14:algn="ctr">
+                                  <w14:noFill/>
+                                  <w14:prstDash w14:val="solid"/>
+                                  <w14:round/>
+                                </w14:textOutline>
+                              </w:rPr>
+                            </w:pPr>
+                            <w:r>
+                              <w:rPr>
+                                <w:color w:val="000000" w:themeColor="text1"/>
+                                <w:sz w:val="18"/>
+                                <w:szCs w:val="18"/>
+                                <w14:shadow w14:blurRad="38100" w14:dist="19050" w14:dir="2700000" w14:sx="100000" w14:sy="100000" w14:kx="0" w14:ky="0" w14:algn="tl">
+                                  <w14:schemeClr w14:val="dk1">
+                                    <w14:alpha w14:val="60000"/>
+                                  </w14:schemeClr>
+                                </w14:shadow>
+                                <w14:textOutline w14:w="0" w14:cap="flat" w14:cmpd="sng" w14:algn="ctr">
+                                  <w14:noFill/>
+                                  <w14:prstDash w14:val="solid"/>
+                                  <w14:round/>
+                                </w14:textOutline>
+                              </w:rPr>
+                              <w:t>5</w:t>
+                            </w:r>
+                          </w:p>
+                        </w:txbxContent>
+                      </wps:txbx>
+                      <wps:bodyPr rot="0" spcFirstLastPara="0" vertOverflow="overflow" horzOverflow="overflow" vert="horz" wrap="none" lIns="91440" tIns="45720" rIns="91440" bIns="45720" numCol="1" spcCol="0" rtlCol="0" fromWordArt="0" anchor="t" anchorCtr="0" forceAA="0" compatLnSpc="1">
+                        <a:prstTxWarp prst="textNoShape">
+                          <a:avLst/>
+                        </a:prstTxWarp>
+                        <a:spAutoFit/>
+                      </wps:bodyPr>
+                    </wps:wsp>
+                  </a:graphicData>
+                </a:graphic>
+              </wp:anchor>
+            </w:drawing>
+          </mc:Choice>
+          <mc:Fallback>
+            <w:pict>
+              <v:shape w14:anchorId="4B1AAA57" id="Text Box 8" o:spid="_x0000_s1030" type="#_x0000_t202" style="position:absolute;left:0;text-align:left;margin-left:142.5pt;margin-top:73.15pt;width:2in;height:2in;z-index:251672576;visibility:visible;mso-wrap-style:none;mso-wrap-distance-left:9pt;mso-wrap-distance-top:0;mso-wrap-distance-right:9pt;mso-wrap-distance-bottom:0;mso-position-horizontal:absolute;mso-position-horizontal-relative:text;mso-position-vertical:absolute;mso-position-vertical-relative:text;v-text-anchor:top" o:gfxdata="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" filled="f" stroked="f">
+                <v:fill o:detectmouseclick="t"/>
+                <v:textbox style="mso-fit-shape-to-text:t">
+                  <w:txbxContent>
+                    <w:p>
+                      <w:pPr>
+                        <w:jc w:val="center"/>
+                        <w:rPr>
+                          <w:color w:val="000000" w:themeColor="text1"/>
+                          <w:sz w:val="18"/>
+                          <w:szCs w:val="18"/>
+                          <w14:shadow w14:blurRad="38100" w14:dist="19050" w14:dir="2700000" w14:sx="100000" w14:sy="100000" w14:kx="0" w14:ky="0" w14:algn="tl">
+                            <w14:schemeClr w14:val="dk1">
+                              <w14:alpha w14:val="60000"/>
+                            </w14:schemeClr>
+                          </w14:shadow>
+                          <w14:textOutline w14:w="0" w14:cap="flat" w14:cmpd="sng" w14:algn="ctr">
+                            <w14:noFill/>
+                            <w14:prstDash w14:val="solid"/>
+                            <w14:round/>
+                          </w14:textOutline>
+                        </w:rPr>
+                      </w:pPr>
+                      <w:r>
+                        <w:rPr>
+                          <w:color w:val="000000" w:themeColor="text1"/>
+                          <w:sz w:val="18"/>
+                          <w:szCs w:val="18"/>
+                          <w14:shadow w14:blurRad="38100" w14:dist="19050" w14:dir="2700000" w14:sx="100000" w14:sy="100000" w14:kx="0" w14:ky="0" w14:algn="tl">
+                            <w14:schemeClr w14:val="dk1">
+                              <w14:alpha w14:val="60000"/>
+                            </w14:schemeClr>
+                          </w14:shadow>
+                          <w14:textOutline w14:w="0" w14:cap="flat" w14:cmpd="sng" w14:algn="ctr">
+                            <w14:noFill/>
+                            <w14:prstDash w14:val="solid"/>
+                            <w14:round/>
+                          </w14:textOutline>
+                        </w:rPr>
+                        <w:t>5</w:t>
+                      </w:r>
+                    </w:p>
+                  </w:txbxContent>
+                </v:textbox>
+              </v:shape>
+            </w:pict>
+          </mc:Fallback>
+        </mc:AlternateContent>
+      </w:r>
+      <w:r>
+        <w:rPr>
+          <w:noProof/>
+        </w:rPr>
+        <mc:AlternateContent>
+          <mc:Choice Requires="wps">
+            <w:drawing>
+              <wp:anchor distT="0" distB="0" distL="114300" distR="114300" simplePos="0" relativeHeight="251670528" behindDoc="0" locked="0" layoutInCell="1" allowOverlap="1" wp14:anchorId="092C5195" wp14:editId="0442791B">
+                <wp:simplePos x="0" y="0"/>
+                <wp:positionH relativeFrom="column">
+                  <wp:posOffset>4514850</wp:posOffset>
+                </wp:positionH>
+                <wp:positionV relativeFrom="paragraph">
+                  <wp:posOffset>133350</wp:posOffset>
+                </wp:positionV>
+                <wp:extent cx="1828800" cy="1828800"/>
+                <wp:effectExtent l="0" t="0" r="0" b="0"/>
+                <wp:wrapNone/>
+                <wp:docPr id="7" name="Text Box 7"/>
+                <wp:cNvGraphicFramePr/>
+                <a:graphic xmlns:a="http://schemas.openxmlformats.org/drawingml/2006/main">
+                  <a:graphicData uri="http://schemas.microsoft.com/office/word/2010/wordprocessingShape">
+                    <wps:wsp>
+                      <wps:cNvSpPr txBox="1"/>
+                      <wps:spPr>
+                        <a:xfrm>
+                          <a:off x="0" y="0"/>
+                          <a:ext cx="1828800" cy="1828800"/>
+                        </a:xfrm>
+                        <a:prstGeom prst="rect">
+                          <a:avLst/>
+                        </a:prstGeom>
+                        <a:noFill/>
+                        <a:ln>
+                          <a:noFill/>
+                        </a:ln>
+                        <a:effectLst/>
+                      </wps:spPr>
+                      <wps:txbx>
+                        <w:txbxContent>
+                          <w:p>
+                            <w:pPr>
+                              <w:rPr>
+                                <w:noProof/>
+                                <w:color w:val="000000" w:themeColor="text1"/>
+                                <w:sz w:val="18"/>
+                                <w:szCs w:val="18"/>
+                                <w14:shadow w14:blurRad="38100" w14:dist="19050" w14:dir="2700000" w14:sx="100000" w14:sy="100000" w14:kx="0" w14:ky="0" w14:algn="tl">
+                                  <w14:schemeClr w14:val="dk1">
+                                    <w14:alpha w14:val="60000"/>
+                                  </w14:schemeClr>
+                                </w14:shadow>
+                                <w14:textOutline w14:w="0" w14:cap="flat" w14:cmpd="sng" w14:algn="ctr">
+                                  <w14:noFill/>
+                                  <w14:prstDash w14:val="solid"/>
+                                  <w14:round/>
+                                </w14:textOutline>
+                              </w:rPr>
+                            </w:pPr>
+                            <w:r>
+                              <w:rPr>
+                                <w:noProof/>
+                                <w:color w:val="000000" w:themeColor="text1"/>
+                                <w:sz w:val="18"/>
+                                <w:szCs w:val="18"/>
+                                <w14:shadow w14:blurRad="38100" w14:dist="19050" w14:dir="2700000" w14:sx="100000" w14:sy="100000" w14:kx="0" w14:ky="0" w14:algn="tl">
+                                  <w14:schemeClr w14:val="dk1">
+                                    <w14:alpha w14:val="60000"/>
+                                  </w14:schemeClr>
+                                </w14:shadow>
+                                <w14:textOutline w14:w="0" w14:cap="flat" w14:cmpd="sng" w14:algn="ctr">
+                                  <w14:noFill/>
+                                  <w14:prstDash w14:val="solid"/>
+                                  <w14:round/>
+                                </w14:textOutline>
+                              </w:rPr>
+                              <w:t>4</w:t>
+                            </w:r>
+                          </w:p>
+                        </w:txbxContent>
+                      </wps:txbx>
+                      <wps:bodyPr rot="0" spcFirstLastPara="0" vertOverflow="overflow" horzOverflow="overflow" vert="horz" wrap="none" lIns="91440" tIns="45720" rIns="91440" bIns="45720" numCol="1" spcCol="0" rtlCol="0" fromWordArt="0" anchor="t" anchorCtr="0" forceAA="0" compatLnSpc="1">
+                        <a:prstTxWarp prst="textNoShape">
+                          <a:avLst/>
+                        </a:prstTxWarp>
+                        <a:spAutoFit/>
+                      </wps:bodyPr>
+                    </wps:wsp>
+                  </a:graphicData>
+                </a:graphic>
+              </wp:anchor>
+            </w:drawing>
+          </mc:Choice>
+          <mc:Fallback>
+            <w:pict>
+              <v:shape w14:anchorId="092C5195" id="Text Box 7" o:spid="_x0000_s1031" type="#_x0000_t202" style="position:absolute;left:0;text-align:left;margin-left:355.5pt;margin-top:10.5pt;width:2in;height:2in;z-index:251670528;visibility:visible;mso-wrap-style:none;mso-wrap-distance-left:9pt;mso-wrap-distance-top:0;mso-wrap-distance-right:9pt;mso-wrap-distance-bottom:0;mso-position-horizontal:absolute;mso-position-horizontal-relative:text;mso-position-vertical:absolute;mso-position-vertical-relative:text;v-text-anchor:top" o:gfxdata="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" filled="f" stroked="f">
+                <v:fill o:detectmouseclick="t"/>
+                <v:textbox style="mso-fit-shape-to-text:t">
+                  <w:txbxContent>
+                    <w:p>
+                      <w:pPr>
+                        <w:rPr>
+                          <w:noProof/>
+                          <w:color w:val="000000" w:themeColor="text1"/>
+                          <w:sz w:val="18"/>
+                          <w:szCs w:val="18"/>
+                          <w14:shadow w14:blurRad="38100" w14:dist="19050" w14:dir="2700000" w14:sx="100000" w14:sy="100000" w14:kx="0" w14:ky="0" w14:algn="tl">
+                            <w14:schemeClr w14:val="dk1">
+                              <w14:alpha w14:val="60000"/>
+                            </w14:schemeClr>
+                          </w14:shadow>
+                          <w14:textOutline w14:w="0" w14:cap="flat" w14:cmpd="sng" w14:algn="ctr">
+                            <w14:noFill/>
+                            <w14:prstDash w14:val="solid"/>
+                            <w14:round/>
+                          </w14:textOutline>
+                        </w:rPr>
+                      </w:pPr>
+                      <w:r>
+                        <w:rPr>
+                          <w:noProof/>
+                          <w:color w:val="000000" w:themeColor="text1"/>
+                          <w:sz w:val="18"/>
+                          <w:szCs w:val="18"/>
+                          <w14:shadow w14:blurRad="38100" w14:dist="19050" w14:dir="2700000" w14:sx="100000" w14:sy="100000" w14:kx="0" w14:ky="0" w14:algn="tl">
+                            <w14:schemeClr w14:val="dk1">
+                              <w14:alpha w14:val="60000"/>
+                            </w14:schemeClr>
+                          </w14:shadow>
+                          <w14:textOutline w14:w="0" w14:cap="flat" w14:cmpd="sng" w14:algn="ctr">
+                            <w14:noFill/>
+                            <w14:prstDash w14:val="solid"/>
+                            <w14:round/>
+                          </w14:textOutline>
+                        </w:rPr>
+                        <w:t>4</w:t>
+                      </w:r>
+                    </w:p>
+                  </w:txbxContent>
+                </v:textbox>
+              </v:shape>
+            </w:pict>
+          </mc:Fallback>
+        </mc:AlternateContent>
+      </w:r>
+      <w:r>
+        <w:rPr>
+          <w:noProof/>
+        </w:rPr>
+        <mc:AlternateContent>
+          <mc:Choice Requires="wps">
+            <w:drawing>
+              <wp:anchor distT="0" distB="0" distL="114300" distR="114300" simplePos="0" relativeHeight="251668480" behindDoc="0" locked="0" layoutInCell="1" allowOverlap="1" wp14:anchorId="794F46DD" wp14:editId="715E7568">
+                <wp:simplePos x="0" y="0"/>
+                <wp:positionH relativeFrom="column">
+                  <wp:posOffset>3448050</wp:posOffset>
+                </wp:positionH>
+                <wp:positionV relativeFrom="paragraph">
+                  <wp:posOffset>114935</wp:posOffset>
+                </wp:positionV>
+                <wp:extent cx="1828800" cy="1828800"/>
+                <wp:effectExtent l="0" t="0" r="0" b="0"/>
+                <wp:wrapNone/>
+                <wp:docPr id="6" name="Text Box 6"/>
+                <wp:cNvGraphicFramePr/>
+                <a:graphic xmlns:a="http://schemas.openxmlformats.org/drawingml/2006/main">
+                  <a:graphicData uri="http://schemas.microsoft.com/office/word/2010/wordprocessingShape">
+                    <wps:wsp>
+                      <wps:cNvSpPr txBox="1"/>
+                      <wps:spPr>
+                        <a:xfrm>
+                          <a:off x="0" y="0"/>
+                          <a:ext cx="1828800" cy="1828800"/>
+                        </a:xfrm>
+                        <a:prstGeom prst="rect">
+                          <a:avLst/>
+                        </a:prstGeom>
+                        <a:noFill/>
+                        <a:ln>
+                          <a:noFill/>
+                        </a:ln>
+                        <a:effectLst/>
+                      </wps:spPr>
+                      <wps:txbx>
+                        <w:txbxContent>
+                          <w:p>
+                            <w:pPr>
+                              <w:rPr>
+                                <w:color w:val="000000" w:themeColor="text1"/>
+                                <w:sz w:val="18"/>
+                                <w:szCs w:val="18"/>
+                                <w14:shadow w14:blurRad="38100" w14:dist="19050" w14:dir="2700000" w14:sx="100000" w14:sy="100000" w14:kx="0" w14:ky="0" w14:algn="tl">
+                                  <w14:schemeClr w14:val="dk1">
+                                    <w14:alpha w14:val="60000"/>
+                                  </w14:schemeClr>
+                                </w14:shadow>
+                                <w14:textOutline w14:w="0" w14:cap="flat" w14:cmpd="sng" w14:algn="ctr">
+                                  <w14:noFill/>
+                                  <w14:prstDash w14:val="solid"/>
+                                  <w14:round/>
+                                </w14:textOutline>
+                              </w:rPr>
+                            </w:pPr>
+                            <w:r>
+                              <w:rPr>
+                                <w:color w:val="000000" w:themeColor="text1"/>
+                                <w:sz w:val="18"/>
+                                <w:szCs w:val="18"/>
+                                <w14:shadow w14:blurRad="38100" w14:dist="19050" w14:dir="2700000" w14:sx="100000" w14:sy="100000" w14:kx="0" w14:ky="0" w14:algn="tl">
+                                  <w14:schemeClr w14:val="dk1">
+                                    <w14:alpha w14:val="60000"/>
+                                  </w14:schemeClr>
+                                </w14:shadow>
+                                <w14:textOutline w14:w="0" w14:cap="flat" w14:cmpd="sng" w14:algn="ctr">
+                                  <w14:noFill/>
+                                  <w14:prstDash w14:val="solid"/>
+                                  <w14:round/>
+                                </w14:textOutline>
+                              </w:rPr>
+                              <w:t>3</w:t>
+                            </w:r>
+                          </w:p>
+                        </w:txbxContent>
+                      </wps:txbx>
+                      <wps:bodyPr rot="0" spcFirstLastPara="0" vertOverflow="overflow" horzOverflow="overflow" vert="horz" wrap="none" lIns="91440" tIns="45720" rIns="91440" bIns="45720" numCol="1" spcCol="0" rtlCol="0" fromWordArt="0" anchor="t" anchorCtr="0" forceAA="0" compatLnSpc="1">
+                        <a:prstTxWarp prst="textNoShape">
+                          <a:avLst/>
+                        </a:prstTxWarp>
+                        <a:spAutoFit/>
+                      </wps:bodyPr>
+                    </wps:wsp>
+                  </a:graphicData>
+                </a:graphic>
+              </wp:anchor>
+            </w:drawing>
+          </mc:Choice>
+          <mc:Fallback>
+            <w:pict>
+              <v:shape w14:anchorId="794F46DD" id="Text Box 6" o:spid="_x0000_s1032" type="#_x0000_t202" style="position:absolute;left:0;text-align:left;margin-left:271.5pt;margin-top:9.05pt;width:2in;height:2in;z-index:251668480;visibility:visible;mso-wrap-style:none;mso-wrap-distance-left:9pt;mso-wrap-distance-top:0;mso-wrap-distance-right:9pt;mso-wrap-distance-bottom:0;mso-position-horizontal:absolute;mso-position-horizontal-relative:text;mso-position-vertical:absolute;mso-position-vertical-relative:text;v-text-anchor:top" o:gfxdata="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" filled="f" stroked="f">
+                <v:fill o:detectmouseclick="t"/>
+                <v:textbox style="mso-fit-shape-to-text:t">
+                  <w:txbxContent>
+                    <w:p>
+                      <w:pPr>
+                        <w:rPr>
+                          <w:color w:val="000000" w:themeColor="text1"/>
+                          <w:sz w:val="18"/>
+                          <w:szCs w:val="18"/>
+                          <w14:shadow w14:blurRad="38100" w14:dist="19050" w14:dir="2700000" w14:sx="100000" w14:sy="100000" w14:kx="0" w14:ky="0" w14:algn="tl">
+                            <w14:schemeClr w14:val="dk1">
+                              <w14:alpha w14:val="60000"/>
+                            </w14:schemeClr>
+                          </w14:shadow>
+                          <w14:textOutline w14:w="0" w14:cap="flat" w14:cmpd="sng" w14:algn="ctr">
+                            <w14:noFill/>
+                            <w14:prstDash w14:val="solid"/>
+                            <w14:round/>
+                          </w14:textOutline>
+                        </w:rPr>
+                      </w:pPr>
+                      <w:r>
+                        <w:rPr>
+                          <w:color w:val="000000" w:themeColor="text1"/>
+                          <w:sz w:val="18"/>
+                          <w:szCs w:val="18"/>
+                          <w14:shadow w14:blurRad="38100" w14:dist="19050" w14:dir="2700000" w14:sx="100000" w14:sy="100000" w14:kx="0" w14:ky="0" w14:algn="tl">
+                            <w14:schemeClr w14:val="dk1">
+                              <w14:alpha w14:val="60000"/>
+                            </w14:schemeClr>
+                          </w14:shadow>
+                          <w14:textOutline w14:w="0" w14:cap="flat" w14:cmpd="sng" w14:algn="ctr">
+                            <w14:noFill/>
+                            <w14:prstDash w14:val="solid"/>
+                            <w14:round/>
+                          </w14:textOutline>
+                        </w:rPr>
+                        <w:t>3</w:t>
+                      </w:r>
+                    </w:p>
+                  </w:txbxContent>
+                </v:textbox>
+              </v:shape>
+            </w:pict>
+          </mc:Fallback>
+        </mc:AlternateContent>
+      </w:r>
+      <w:r>
+        <w:rPr>
+          <w:noProof/>
+        </w:rPr>
+        <mc:AlternateContent>
+          <mc:Choice Requires="wps">
+            <w:drawing>
+              <wp:anchor distT="0" distB="0" distL="114300" distR="114300" simplePos="0" relativeHeight="251666432" behindDoc="0" locked="0" layoutInCell="1" allowOverlap="1" wp14:anchorId="1A2F9632" wp14:editId="2EA1B1D0">
+                <wp:simplePos x="0" y="0"/>
+                <wp:positionH relativeFrom="column">
+                  <wp:posOffset>2847975</wp:posOffset>
+                </wp:positionH>
+                <wp:positionV relativeFrom="paragraph">
+                  <wp:posOffset>10160</wp:posOffset>
+                </wp:positionV>
+                <wp:extent cx="1828800" cy="1828800"/>
+                <wp:effectExtent l="0" t="0" r="0" b="0"/>
+                <wp:wrapNone/>
+                <wp:docPr id="5" name="Text Box 5"/>
+                <wp:cNvGraphicFramePr/>
+                <a:graphic xmlns:a="http://schemas.openxmlformats.org/drawingml/2006/main">
+                  <a:graphicData uri="http://schemas.microsoft.com/office/word/2010/wordprocessingShape">
+                    <wps:wsp>
+                      <wps:cNvSpPr txBox="1"/>
+                      <wps:spPr>
+                        <a:xfrm>
+                          <a:off x="0" y="0"/>
+                          <a:ext cx="1828800" cy="1828800"/>
+                        </a:xfrm>
+                        <a:prstGeom prst="rect">
+                          <a:avLst/>
+                        </a:prstGeom>
+                        <a:noFill/>
+                        <a:ln>
+                          <a:noFill/>
+                        </a:ln>
+                        <a:effectLst/>
+                      </wps:spPr>
+                      <wps:txbx>
+                        <w:txbxContent>
+                          <w:p>
+                            <w:pPr>
+                              <w:rPr>
+                                <w:color w:val="000000" w:themeColor="text1"/>
+                                <w:sz w:val="18"/>
+                                <w:szCs w:val="18"/>
+                                <w14:shadow w14:blurRad="38100" w14:dist="19050" w14:dir="2700000" w14:sx="100000" w14:sy="100000" w14:kx="0" w14:ky="0" w14:algn="tl">
+                                  <w14:schemeClr w14:val="dk1">
+                                    <w14:alpha w14:val="60000"/>
+                                  </w14:schemeClr>
+                                </w14:shadow>
+                                <w14:textOutline w14:w="0" w14:cap="flat" w14:cmpd="sng" w14:algn="ctr">
+                                  <w14:noFill/>
+                                  <w14:prstDash w14:val="solid"/>
+                                  <w14:round/>
+                                </w14:textOutline>
+                              </w:rPr>
+                            </w:pPr>
+                            <w:r>
+                              <w:rPr>
+                                <w:color w:val="000000" w:themeColor="text1"/>
+                                <w:sz w:val="18"/>
+                                <w:szCs w:val="18"/>
+                                <w14:shadow w14:blurRad="38100" w14:dist="19050" w14:dir="2700000" w14:sx="100000" w14:sy="100000" w14:kx="0" w14:ky="0" w14:algn="tl">
+                                  <w14:schemeClr w14:val="dk1">
+                                    <w14:alpha w14:val="60000"/>
+                                  </w14:schemeClr>
+                                </w14:shadow>
+                                <w14:textOutline w14:w="0" w14:cap="flat" w14:cmpd="sng" w14:algn="ctr">
+                                  <w14:noFill/>
+                                  <w14:prstDash w14:val="solid"/>
+                                  <w14:round/>
+                                </w14:textOutline>
+                              </w:rPr>
+                              <w:t>2</w:t>
+                            </w:r>
+                          </w:p>
+                        </w:txbxContent>
+                      </wps:txbx>
+                      <wps:bodyPr rot="0" spcFirstLastPara="0" vertOverflow="overflow" horzOverflow="overflow" vert="horz" wrap="none" lIns="91440" tIns="45720" rIns="91440" bIns="45720" numCol="1" spcCol="0" rtlCol="0" fromWordArt="0" anchor="t" anchorCtr="0" forceAA="0" compatLnSpc="1">
+                        <a:prstTxWarp prst="textNoShape">
+                          <a:avLst/>
+                        </a:prstTxWarp>
+                        <a:spAutoFit/>
+                      </wps:bodyPr>
+                    </wps:wsp>
+                  </a:graphicData>
+                </a:graphic>
+              </wp:anchor>
+            </w:drawing>
+          </mc:Choice>
+          <mc:Fallback>
+            <w:pict>
+              <v:shape w14:anchorId="1A2F9632" id="Text Box 5" o:spid="_x0000_s1033" type="#_x0000_t202" style="position:absolute;left:0;text-align:left;margin-left:224.25pt;margin-top:.8pt;width:2in;height:2in;z-index:251666432;visibility:visible;mso-wrap-style:none;mso-wrap-distance-left:9pt;mso-wrap-distance-top:0;mso-wrap-distance-right:9pt;mso-wrap-distance-bottom:0;mso-position-horizontal:absolute;mso-position-horizontal-relative:text;mso-position-vertical:absolute;mso-position-vertical-relative:text;v-text-anchor:top" o:gfxdata="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" filled="f" stroked="f">
+                <v:fill o:detectmouseclick="t"/>
+                <v:textbox style="mso-fit-shape-to-text:t">
+                  <w:txbxContent>
+                    <w:p>
+                      <w:pPr>
+                        <w:rPr>
+                          <w:color w:val="000000" w:themeColor="text1"/>
+                          <w:sz w:val="18"/>
+                          <w:szCs w:val="18"/>
+                          <w14:shadow w14:blurRad="38100" w14:dist="19050" w14:dir="2700000" w14:sx="100000" w14:sy="100000" w14:kx="0" w14:ky="0" w14:algn="tl">
+                            <w14:schemeClr w14:val="dk1">
+                              <w14:alpha w14:val="60000"/>
+                            </w14:schemeClr>
+                          </w14:shadow>
+                          <w14:textOutline w14:w="0" w14:cap="flat" w14:cmpd="sng" w14:algn="ctr">
+                            <w14:noFill/>
+                            <w14:prstDash w14:val="solid"/>
+                            <w14:round/>
+                          </w14:textOutline>
+                        </w:rPr>
+                      </w:pPr>
+                      <w:r>
+                        <w:rPr>
+                          <w:color w:val="000000" w:themeColor="text1"/>
+                          <w:sz w:val="18"/>
+                          <w:szCs w:val="18"/>
+                          <w14:shadow w14:blurRad="38100" w14:dist="19050" w14:dir="2700000" w14:sx="100000" w14:sy="100000" w14:kx="0" w14:ky="0" w14:algn="tl">
+                            <w14:schemeClr w14:val="dk1">
+                              <w14:alpha w14:val="60000"/>
+                            </w14:schemeClr>
+                          </w14:shadow>
+                          <w14:textOutline w14:w="0" w14:cap="flat" w14:cmpd="sng" w14:algn="ctr">
+                            <w14:noFill/>
+                            <w14:prstDash w14:val="solid"/>
+                            <w14:round/>
+                          </w14:textOutline>
+                        </w:rPr>
+                        <w:t>2</w:t>
+                      </w:r>
+                    </w:p>
+                  </w:txbxContent>
+                </v:textbox>
+              </v:shape>
+            </w:pict>
+          </mc:Fallback>
+        </mc:AlternateContent>
+      </w:r>
+      <w:r>
+        <w:rPr>
+          <w:noProof/>
+        </w:rPr>
+        <mc:AlternateContent>
+          <mc:Choice Requires="wps">
+            <w:drawing>
+              <wp:anchor distT="0" distB="0" distL="114300" distR="114300" simplePos="0" relativeHeight="251664384" behindDoc="0" locked="0" layoutInCell="1" allowOverlap="1" wp14:anchorId="5ACD3CAF" wp14:editId="0E9DEC9B">
+                <wp:simplePos x="0" y="0"/>
+                <wp:positionH relativeFrom="margin">
+                  <wp:posOffset>2348230</wp:posOffset>
+                </wp:positionH>
+                <wp:positionV relativeFrom="paragraph">
+                  <wp:posOffset>5715</wp:posOffset>
+                </wp:positionV>
+                <wp:extent cx="247650" cy="276225"/>
+                <wp:effectExtent l="0" t="0" r="0" b="9525"/>
+                <wp:wrapNone/>
+                <wp:docPr id="4" name="Text Box 4"/>
+                <wp:cNvGraphicFramePr/>
+                <a:graphic xmlns:a="http://schemas.openxmlformats.org/drawingml/2006/main">
+                  <a:graphicData uri="http://schemas.microsoft.com/office/word/2010/wordprocessingShape">
+                    <wps:wsp>
+                      <wps:cNvSpPr txBox="1"/>
+                      <wps:spPr>
+                        <a:xfrm>
+                          <a:off x="0" y="0"/>
+                          <a:ext cx="247650" cy="276225"/>
+                        </a:xfrm>
+                        <a:prstGeom prst="rect">
+                          <a:avLst/>
+                        </a:prstGeom>
+                        <a:noFill/>
+                        <a:ln>
+                          <a:noFill/>
+                        </a:ln>
+                        <a:effectLst/>
+                      </wps:spPr>
+                      <wps:txbx>
+                        <w:txbxContent>
+                          <w:p>
+                            <w:pPr>
+                              <w:rPr>
+                                <w:noProof/>
+                                <w:color w:val="000000" w:themeColor="text1"/>
+                                <w:sz w:val="18"/>
+                                <w:szCs w:val="18"/>
+                                <w14:shadow w14:blurRad="38100" w14:dist="19050" w14:dir="2700000" w14:sx="100000" w14:sy="100000" w14:kx="0" w14:ky="0" w14:algn="tl">
+                                  <w14:schemeClr w14:val="dk1">
+                                    <w14:alpha w14:val="60000"/>
+                                  </w14:schemeClr>
+                                </w14:shadow>
+                                <w14:textOutline w14:w="0" w14:cap="flat" w14:cmpd="sng" w14:algn="ctr">
+                                  <w14:noFill/>
+                                  <w14:prstDash w14:val="solid"/>
+                                  <w14:round/>
+                                </w14:textOutline>
+                              </w:rPr>
+                            </w:pPr>
+                            <w:r>
+                              <w:rPr>
+                                <w:noProof/>
+                                <w:color w:val="000000" w:themeColor="text1"/>
+                                <w:sz w:val="18"/>
+                                <w:szCs w:val="18"/>
+                                <w14:shadow w14:blurRad="38100" w14:dist="19050" w14:dir="2700000" w14:sx="100000" w14:sy="100000" w14:kx="0" w14:ky="0" w14:algn="tl">
+                                  <w14:schemeClr w14:val="dk1">
+                                    <w14:alpha w14:val="60000"/>
+                                  </w14:schemeClr>
+                                </w14:shadow>
+                                <w14:textOutline w14:w="0" w14:cap="flat" w14:cmpd="sng" w14:algn="ctr">
+                                  <w14:noFill/>
+                                  <w14:prstDash w14:val="solid"/>
+                                  <w14:round/>
+                                </w14:textOutline>
+                              </w:rPr>
+                              <w:t>1</w:t>
+                            </w:r>
+                          </w:p>
+                        </w:txbxContent>
+                      </wps:txbx>
+                      <wps:bodyPr rot="0" spcFirstLastPara="0" vertOverflow="overflow" horzOverflow="overflow" vert="horz" wrap="square" lIns="91440" tIns="45720" rIns="91440" bIns="45720" numCol="1" spcCol="0" rtlCol="0" fromWordArt="0" anchor="t" anchorCtr="0" forceAA="0" compatLnSpc="1">
+                        <a:prstTxWarp prst="textNoShape">
+                          <a:avLst/>
+                        </a:prstTxWarp>
+                        <a:noAutofit/>
+                      </wps:bodyPr>
+                    </wps:wsp>
+                  </a:graphicData>
+                </a:graphic>
+                <wp14:sizeRelH relativeFrom="margin">
+                  <wp14:pctWidth>0</wp14:pctWidth>
+                </wp14:sizeRelH>
+                <wp14:sizeRelV relativeFrom="margin">
+                  <wp14:pctHeight>0</wp14:pctHeight>
+                </wp14:sizeRelV>
+              </wp:anchor>
+            </w:drawing>
+          </mc:Choice>
+          <mc:Fallback>
+            <w:pict>
+              <v:shape w14:anchorId="5ACD3CAF" id="Text Box 4" o:spid="_x0000_s1034" type="#_x0000_t202" style="position:absolute;left:0;text-align:left;margin-left:184.9pt;margin-top:.45pt;width:19.5pt;height:21.75pt;z-index:251664384;visibility:visible;mso-wrap-style:square;mso-width-percent:0;mso-height-percent:0;mso-wrap-distance-left:9pt;mso-wrap-distance-top:0;mso-wrap-distance-right:9pt;mso-wrap-distance-bottom:0;mso-position-horizontal:absolute;mso-position-horizontal-relative:margin;mso-position-vertical:absolute;mso-position-vertical-relative:text;mso-width-percent:0;mso-height-percent:0;mso-width-relative:margin;mso-height-relative:margin;v-text-anchor:top" o:gfxdata="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" filled="f" stroked="f">
+                <v:fill o:detectmouseclick="t"/>
+                <v:textbox>
+                  <w:txbxContent>
+                    <w:p>
+                      <w:pPr>
+                        <w:rPr>
+                          <w:noProof/>
+                          <w:color w:val="000000" w:themeColor="text1"/>
+                          <w:sz w:val="18"/>
+                          <w:szCs w:val="18"/>
+                          <w14:shadow w14:blurRad="38100" w14:dist="19050" w14:dir="2700000" w14:sx="100000" w14:sy="100000" w14:kx="0" w14:ky="0" w14:algn="tl">
+                            <w14:schemeClr w14:val="dk1">
+                              <w14:alpha w14:val="60000"/>
+                            </w14:schemeClr>
+                          </w14:shadow>
+                          <w14:textOutline w14:w="0" w14:cap="flat" w14:cmpd="sng" w14:algn="ctr">
+                            <w14:noFill/>
+                            <w14:prstDash w14:val="solid"/>
+                            <w14:round/>
+                          </w14:textOutline>
+                        </w:rPr>
+                      </w:pPr>
+                      <w:r>
+                        <w:rPr>
+                          <w:noProof/>
+                          <w:color w:val="000000" w:themeColor="text1"/>
+                          <w:sz w:val="18"/>
+                          <w:szCs w:val="18"/>
+                          <w14:shadow w14:blurRad="38100" w14:dist="19050" w14:dir="2700000" w14:sx="100000" w14:sy="100000" w14:kx="0" w14:ky="0" w14:algn="tl">
+                            <w14:schemeClr w14:val="dk1">
+                              <w14:alpha w14:val="60000"/>
+                            </w14:schemeClr>
+                          </w14:shadow>
+                          <w14:textOutline w14:w="0" w14:cap="flat" w14:cmpd="sng" w14:algn="ctr">
+                            <w14:noFill/>
+                            <w14:prstDash w14:val="solid"/>
+                            <w14:round/>
+                          </w14:textOutline>
+                        </w:rPr>
+                        <w:t>1</w:t>
+                      </w:r>
+                    </w:p>
+                  </w:txbxContent>
+                </v:textbox>
+                <w10:wrap anchorx="margin"/>
+              </v:shape>
+            </w:pict>
+          </mc:Fallback>
+        </mc:AlternateContent>
+      </w:r>
       <w:r>
         <w:rPr>
           <w:noProof/>
@@ -3112,7 +4135,22 @@
         <w:t>o</w:t>
       </w:r>
       <w:r>
-        <w:t xml:space="preserve"> zgodnie z ruchem wskazówek zegara. Strzałki w lewo/prawo odpowiadają przesunięciu figury o 1 element w lewo/prawo. Strzałka w dół oznacza szybszemu opuszczeniu figury w dół. </w:t>
+        <w:t xml:space="preserve"> zgodnie z ruchem wskazówek zegara. Strzałki w lewo/prawo odpowiadają przesunięciu figury o 1 element w lewo/prawo. </w:t>
+      </w:r>
+      <w:r>
+        <w:t>Strzałka w dół oznacza szybsze</w:t>
+      </w:r>
+      <w:r>
+        <w:t xml:space="preserve"> opuszc</w:t>
+      </w:r>
+      <w:r>
+        <w:t>ze</w:t>
+      </w:r>
+      <w:r>
+        <w:t>nie</w:t>
+      </w:r>
+      <w:r>
+        <w:t xml:space="preserve"> figury w dół. </w:t>
       </w:r>
     </w:p>
     <w:p>
@@ -3235,19 +4273,19 @@
       <w:pPr>
         <w:pStyle w:val="Heading1"/>
       </w:pPr>
-      <w:bookmarkStart w:id="15" w:name="_Toc466843863"/>
+      <w:bookmarkStart w:id="14" w:name="_Toc466843863"/>
       <w:r>
         <w:lastRenderedPageBreak/>
         <w:t>4. Dodatki</w:t>
       </w:r>
-      <w:bookmarkEnd w:id="15"/>
+      <w:bookmarkEnd w:id="14"/>
     </w:p>
     <w:p>
       <w:pPr>
         <w:pStyle w:val="Heading2"/>
         <w:ind w:firstLine="708"/>
       </w:pPr>
-      <w:bookmarkStart w:id="16" w:name="_Toc466843864"/>
+      <w:bookmarkStart w:id="15" w:name="_Toc466843864"/>
       <w:r>
         <w:t xml:space="preserve">4.1. </w:t>
       </w:r>
@@ -3255,7 +4293,7 @@
         <w:tab/>
         <w:t>Harmonogram pracy</w:t>
       </w:r>
-      <w:bookmarkEnd w:id="16"/>
+      <w:bookmarkEnd w:id="15"/>
     </w:p>
     <w:tbl>
       <w:tblPr>
@@ -3608,7 +4646,7 @@
         <w:pStyle w:val="Heading2"/>
         <w:ind w:firstLine="708"/>
       </w:pPr>
-      <w:bookmarkStart w:id="17" w:name="_Toc466843865"/>
+      <w:bookmarkStart w:id="16" w:name="_Toc466843865"/>
       <w:r>
         <w:t xml:space="preserve">4.2. </w:t>
       </w:r>
@@ -3616,7 +4654,7 @@
         <w:tab/>
         <w:t>Historia modyfikacji</w:t>
       </w:r>
-      <w:bookmarkEnd w:id="17"/>
+      <w:bookmarkEnd w:id="16"/>
     </w:p>
     <w:p>
       <w:r>
@@ -3670,14 +4708,14 @@
                 <w:color w:val="000000" w:themeColor="text1"/>
               </w:rPr>
             </w:pPr>
-            <w:bookmarkStart w:id="18" w:name="_Toc466843866"/>
+            <w:bookmarkStart w:id="17" w:name="_Toc466843866"/>
             <w:r>
               <w:rPr>
                 <w:color w:val="000000" w:themeColor="text1"/>
               </w:rPr>
               <w:t>Data modyfikacji</w:t>
             </w:r>
-            <w:bookmarkEnd w:id="18"/>
+            <w:bookmarkEnd w:id="17"/>
           </w:p>
         </w:tc>
         <w:tc>
@@ -3698,14 +4736,14 @@
                 <w:color w:val="000000" w:themeColor="text1"/>
               </w:rPr>
             </w:pPr>
-            <w:bookmarkStart w:id="19" w:name="_Toc466843867"/>
+            <w:bookmarkStart w:id="18" w:name="_Toc466843867"/>
             <w:r>
               <w:rPr>
                 <w:color w:val="000000" w:themeColor="text1"/>
               </w:rPr>
               <w:t>Wersja wprowadzana</w:t>
             </w:r>
-            <w:bookmarkEnd w:id="19"/>
+            <w:bookmarkEnd w:id="18"/>
           </w:p>
         </w:tc>
         <w:tc>
@@ -3727,14 +4765,14 @@
                 <w:color w:val="000000" w:themeColor="text1"/>
               </w:rPr>
             </w:pPr>
-            <w:bookmarkStart w:id="20" w:name="_Toc466843868"/>
+            <w:bookmarkStart w:id="19" w:name="_Toc466843868"/>
             <w:r>
               <w:rPr>
                 <w:color w:val="000000" w:themeColor="text1"/>
               </w:rPr>
               <w:t>Opis zmiany</w:t>
             </w:r>
-            <w:bookmarkEnd w:id="20"/>
+            <w:bookmarkEnd w:id="19"/>
           </w:p>
         </w:tc>
       </w:tr>
@@ -3753,8 +4791,17 @@
           <w:p>
             <w:pPr>
               <w:pStyle w:val="Heading2"/>
+              <w:jc w:val="center"/>
               <w:outlineLvl w:val="1"/>
             </w:pPr>
+            <w:r>
+              <w:t>28</w:t>
+            </w:r>
+            <w:bookmarkStart w:id="20" w:name="_GoBack"/>
+            <w:bookmarkEnd w:id="20"/>
+            <w:r>
+              <w:t>\11\2016</w:t>
+            </w:r>
           </w:p>
         </w:tc>
         <w:tc>
@@ -3767,9 +4814,13 @@
           <w:p>
             <w:pPr>
               <w:pStyle w:val="Heading2"/>
+              <w:jc w:val="center"/>
               <w:outlineLvl w:val="1"/>
               <w:cnfStyle w:val="000000100000" w:firstRow="0" w:lastRow="0" w:firstColumn="0" w:lastColumn="0" w:oddVBand="0" w:evenVBand="0" w:oddHBand="1" w:evenHBand="0" w:firstRowFirstColumn="0" w:firstRowLastColumn="0" w:lastRowFirstColumn="0" w:lastRowLastColumn="0"/>
             </w:pPr>
+            <w:r>
+              <w:t>1.01</w:t>
+            </w:r>
           </w:p>
         </w:tc>
         <w:tc>
@@ -3782,9 +4833,16 @@
           <w:p>
             <w:pPr>
               <w:pStyle w:val="Heading2"/>
+              <w:jc w:val="center"/>
               <w:outlineLvl w:val="1"/>
               <w:cnfStyle w:val="000000100000" w:firstRow="0" w:lastRow="0" w:firstColumn="0" w:lastColumn="0" w:oddVBand="0" w:evenVBand="0" w:oddHBand="1" w:evenHBand="0" w:firstRowFirstColumn="0" w:firstRowLastColumn="0" w:lastRowFirstColumn="0" w:lastRowLastColumn="0"/>
             </w:pPr>
+            <w:r>
+              <w:t>Poprawienie literówek w sekcji nr 3. Rezygnacja z widocznego, przez użytkownika,  podziału planszy.</w:t>
+            </w:r>
+            <w:r>
+              <w:t xml:space="preserve"> Nadanie każdej z figury cyfry od 1 do 7.</w:t>
+            </w:r>
           </w:p>
         </w:tc>
       </w:tr>
@@ -4015,7 +5073,7 @@
               <wp:positionV relativeFrom="page">
                 <wp:posOffset>10144125</wp:posOffset>
               </wp:positionV>
-              <wp:extent cx="1551305" cy="276225"/>
+              <wp:extent cx="1684655" cy="276225"/>
               <wp:effectExtent l="0" t="0" r="10795" b="28575"/>
               <wp:wrapNone/>
               <wp:docPr id="217" name="Text Box 2"/>
@@ -4031,7 +5089,7 @@
                     <wps:spPr bwMode="auto">
                       <a:xfrm>
                         <a:off x="0" y="0"/>
-                        <a:ext cx="1551305" cy="276225"/>
+                        <a:ext cx="1684655" cy="276225"/>
                       </a:xfrm>
                       <a:prstGeom prst="rect">
                         <a:avLst/>
@@ -4098,6 +5156,22 @@
                             </w:rPr>
                             <w:t xml:space="preserve"> 1.0</w:t>
                           </w:r>
+                          <w:r>
+                            <w:rPr>
+                              <w:color w:val="5B9BD5" w:themeColor="accent1"/>
+                              <w14:shadow w14:blurRad="38100" w14:dist="19050" w14:dir="2700000" w14:sx="100000" w14:sy="100000" w14:kx="0" w14:ky="0" w14:algn="tl">
+                                <w14:schemeClr w14:val="dk1">
+                                  <w14:alpha w14:val="60000"/>
+                                </w14:schemeClr>
+                              </w14:shadow>
+                              <w14:textOutline w14:w="0" w14:cap="flat" w14:cmpd="sng" w14:algn="ctr">
+                                <w14:noFill/>
+                                <w14:prstDash w14:val="solid"/>
+                                <w14:round/>
+                              </w14:textOutline>
+                            </w:rPr>
+                            <w:t>1</w:t>
+                          </w:r>
                         </w:p>
                       </w:txbxContent>
                     </wps:txbx>
@@ -4122,7 +5196,7 @@
               <v:stroke joinstyle="miter"/>
               <v:path gradientshapeok="t" o:connecttype="rect"/>
             </v:shapetype>
-            <v:shape id="Text Box 2" o:spid="_x0000_s1028" type="#_x0000_t202" style="position:absolute;margin-left:70.95pt;margin-top:798.75pt;width:122.15pt;height:21.75pt;z-index:-251657216;visibility:visible;mso-wrap-style:square;mso-width-percent:0;mso-height-percent:0;mso-wrap-distance-left:9pt;mso-wrap-distance-top:3.6pt;mso-wrap-distance-right:9pt;mso-wrap-distance-bottom:3.6pt;mso-position-horizontal:right;mso-position-horizontal-relative:margin;mso-position-vertical:absolute;mso-position-vertical-relative:page;mso-width-percent:0;mso-height-percent:0;mso-width-relative:margin;mso-height-relative:margin;v-text-anchor:top" o:gfxdata="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" strokecolor="white [3212]">
+            <v:shape id="Text Box 2" o:spid="_x0000_s1035" type="#_x0000_t202" style="position:absolute;margin-left:81.45pt;margin-top:798.75pt;width:132.65pt;height:21.75pt;z-index:-251657216;visibility:visible;mso-wrap-style:square;mso-width-percent:0;mso-height-percent:0;mso-wrap-distance-left:9pt;mso-wrap-distance-top:3.6pt;mso-wrap-distance-right:9pt;mso-wrap-distance-bottom:3.6pt;mso-position-horizontal:right;mso-position-horizontal-relative:margin;mso-position-vertical:absolute;mso-position-vertical-relative:page;mso-width-percent:0;mso-height-percent:0;mso-width-relative:margin;mso-height-relative:margin;v-text-anchor:top" o:gfxdata="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" strokecolor="white [3212]">
               <v:textbox>
                 <w:txbxContent>
                   <w:p>
@@ -4172,6 +5246,22 @@
                         </w14:textOutline>
                       </w:rPr>
                       <w:t xml:space="preserve"> 1.0</w:t>
+                    </w:r>
+                    <w:r>
+                      <w:rPr>
+                        <w:color w:val="5B9BD5" w:themeColor="accent1"/>
+                        <w14:shadow w14:blurRad="38100" w14:dist="19050" w14:dir="2700000" w14:sx="100000" w14:sy="100000" w14:kx="0" w14:ky="0" w14:algn="tl">
+                          <w14:schemeClr w14:val="dk1">
+                            <w14:alpha w14:val="60000"/>
+                          </w14:schemeClr>
+                        </w14:shadow>
+                        <w14:textOutline w14:w="0" w14:cap="flat" w14:cmpd="sng" w14:algn="ctr">
+                          <w14:noFill/>
+                          <w14:prstDash w14:val="solid"/>
+                          <w14:round/>
+                        </w14:textOutline>
+                      </w:rPr>
+                      <w:t>1</w:t>
                     </w:r>
                   </w:p>
                 </w:txbxContent>
@@ -6527,6 +7617,7 @@
     <w:rsid w:val="0052290D"/>
     <w:rsid w:val="008D6ED0"/>
     <w:rsid w:val="008F13ED"/>
+    <w:rsid w:val="00B446E6"/>
     <w:rsid w:val="00BC19CA"/>
     <w:rsid w:val="00D33AE0"/>
   </w:rsids>
@@ -7330,7 +8421,7 @@
 </file>
 
 <file path=customXml/itemProps2.xml><?xml version="1.0" encoding="utf-8"?>
-<ds:datastoreItem xmlns:ds="http://schemas.openxmlformats.org/officeDocument/2006/customXml" ds:itemID="{31A2FD53-A2B0-410D-8E1B-5F69E45B9398}">
+<ds:datastoreItem xmlns:ds="http://schemas.openxmlformats.org/officeDocument/2006/customXml" ds:itemID="{8222FB7A-00F2-4F48-A2C4-3269BD30E791}">
   <ds:schemaRefs>
     <ds:schemaRef ds:uri="http://schemas.openxmlformats.org/officeDocument/2006/bibliography"/>
   </ds:schemaRefs>

</xml_diff>

<commit_message>
Changes in: specification, display method for figures.
Figures are displayed based on 4 square bitmaps in 7 different colors,
instead of drawing each square using allegro functions.
Specifiaction changes: dates were changed, the task are more specific
and are a  bit shifted.
</commit_message>
<xml_diff>
--- a/Specyfikacja tetris.docx
+++ b/Specyfikacja tetris.docx
@@ -508,7 +508,6 @@
                             <w:dataBinding w:prefixMappings="xmlns:ns0='http://purl.org/dc/elements/1.1/' xmlns:ns1='http://schemas.openxmlformats.org/package/2006/metadata/core-properties' " w:xpath="/ns1:coreProperties[1]/ns0:creator[1]" w:storeItemID="{6C3C8BC8-F283-45AE-878A-BAB7291924A1}"/>
                             <w:text/>
                           </w:sdtPr>
-                          <w:sdtEndPr/>
                           <w:sdtContent>
                             <w:p>
                               <w:pPr>
@@ -566,25 +565,14 @@
                               <w:dataBinding w:prefixMappings="xmlns:ns0='http://schemas.microsoft.com/office/2006/coverPageProps' " w:xpath="/ns0:CoverPageProperties[1]/ns0:CompanyEmail[1]" w:storeItemID="{55AF091B-3C7A-41E3-B477-F2FDAA23CFDA}"/>
                               <w:text/>
                             </w:sdtPr>
-                            <w:sdtEndPr/>
                             <w:sdtContent>
-                              <w:proofErr w:type="spellStart"/>
                               <w:r>
                                 <w:rPr>
                                   <w:color w:val="595959" w:themeColor="text1" w:themeTint="A6"/>
                                   <w:sz w:val="18"/>
                                   <w:szCs w:val="18"/>
                                 </w:rPr>
-                                <w:t>Nr</w:t>
-                              </w:r>
-                              <w:proofErr w:type="spellEnd"/>
-                              <w:r>
-                                <w:rPr>
-                                  <w:color w:val="595959" w:themeColor="text1" w:themeTint="A6"/>
-                                  <w:sz w:val="18"/>
-                                  <w:szCs w:val="18"/>
-                                </w:rPr>
-                                <w:t xml:space="preserve"> </w:t>
+                                <w:t xml:space="preserve">Nr </w:t>
                               </w:r>
                               <w:proofErr w:type="spellStart"/>
                               <w:r>
@@ -3130,12 +3118,7 @@
           </mc:Choice>
           <mc:Fallback>
             <w:pict>
-              <v:shapetype w14:anchorId="2DBC2847" id="_x0000_t202" coordsize="21600,21600" o:spt="202" path="m,l,21600r21600,l21600,xe">
-                <v:stroke joinstyle="miter"/>
-                <v:path gradientshapeok="t" o:connecttype="rect"/>
-              </v:shapetype>
-              <v:shape id="Text Box 10" o:spid="_x0000_s1028" type="#_x0000_t202" style="position:absolute;left:0;text-align:left;margin-left:307.9pt;margin-top:88.9pt;width:248.25pt;height:117.75pt;z-index:251676672;visibility:visible;mso-wrap-style:none;mso-wrap-distance-left:9pt;mso-wrap-distance-top:0;mso-wrap-distance-right:9pt;mso-wrap-distance-bottom:0;mso-position-horizontal:absolute;mso-position-horizontal-relative:text;mso-position-vertical:absolute;mso-position-vertical-relative:text;v-text-anchor:top" o:gfxdata="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" filled="f" stroked="f">
-                <v:fill o:detectmouseclick="t"/>
+              <v:shape w14:anchorId="2DBC2847" id="Text Box 10" o:spid="_x0000_s1028" type="#_x0000_t202" style="position:absolute;left:0;text-align:left;margin-left:307.9pt;margin-top:88.9pt;width:248.25pt;height:117.75pt;z-index:251676672;visibility:visible;mso-wrap-style:none;mso-wrap-distance-left:9pt;mso-wrap-distance-top:0;mso-wrap-distance-right:9pt;mso-wrap-distance-bottom:0;mso-position-horizontal:absolute;mso-position-horizontal-relative:text;mso-position-vertical:absolute;mso-position-vertical-relative:text;v-text-anchor:top" o:gfxdata="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" filled="f" stroked="f">
                 <v:textbox style="mso-fit-shape-to-text:t">
                   <w:txbxContent>
                     <w:p>
@@ -3281,7 +3264,6 @@
           <mc:Fallback>
             <w:pict>
               <v:shape w14:anchorId="31F5EE5E" id="Text Box 9" o:spid="_x0000_s1029" type="#_x0000_t202" style="position:absolute;left:0;text-align:left;margin-left:234.75pt;margin-top:89.2pt;width:2in;height:2in;z-index:251674624;visibility:visible;mso-wrap-style:none;mso-wrap-distance-left:9pt;mso-wrap-distance-top:0;mso-wrap-distance-right:9pt;mso-wrap-distance-bottom:0;mso-position-horizontal:absolute;mso-position-horizontal-relative:text;mso-position-vertical:absolute;mso-position-vertical-relative:text;v-text-anchor:top" o:gfxdata="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" filled="f" stroked="f">
-                <v:fill o:detectmouseclick="t"/>
                 <v:textbox style="mso-fit-shape-to-text:t">
                   <w:txbxContent>
                     <w:p>
@@ -3426,7 +3408,6 @@
           <mc:Fallback>
             <w:pict>
               <v:shape w14:anchorId="4B1AAA57" id="Text Box 8" o:spid="_x0000_s1030" type="#_x0000_t202" style="position:absolute;left:0;text-align:left;margin-left:142.5pt;margin-top:73.15pt;width:2in;height:2in;z-index:251672576;visibility:visible;mso-wrap-style:none;mso-wrap-distance-left:9pt;mso-wrap-distance-top:0;mso-wrap-distance-right:9pt;mso-wrap-distance-bottom:0;mso-position-horizontal:absolute;mso-position-horizontal-relative:text;mso-position-vertical:absolute;mso-position-vertical-relative:text;v-text-anchor:top" o:gfxdata="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" filled="f" stroked="f">
-                <v:fill o:detectmouseclick="t"/>
                 <v:textbox style="mso-fit-shape-to-text:t">
                   <w:txbxContent>
                     <w:p>
@@ -3571,7 +3552,6 @@
           <mc:Fallback>
             <w:pict>
               <v:shape w14:anchorId="092C5195" id="Text Box 7" o:spid="_x0000_s1031" type="#_x0000_t202" style="position:absolute;left:0;text-align:left;margin-left:355.5pt;margin-top:10.5pt;width:2in;height:2in;z-index:251670528;visibility:visible;mso-wrap-style:none;mso-wrap-distance-left:9pt;mso-wrap-distance-top:0;mso-wrap-distance-right:9pt;mso-wrap-distance-bottom:0;mso-position-horizontal:absolute;mso-position-horizontal-relative:text;mso-position-vertical:absolute;mso-position-vertical-relative:text;v-text-anchor:top" o:gfxdata="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" filled="f" stroked="f">
-                <v:fill o:detectmouseclick="t"/>
                 <v:textbox style="mso-fit-shape-to-text:t">
                   <w:txbxContent>
                     <w:p>
@@ -3715,7 +3695,6 @@
           <mc:Fallback>
             <w:pict>
               <v:shape w14:anchorId="794F46DD" id="Text Box 6" o:spid="_x0000_s1032" type="#_x0000_t202" style="position:absolute;left:0;text-align:left;margin-left:271.5pt;margin-top:9.05pt;width:2in;height:2in;z-index:251668480;visibility:visible;mso-wrap-style:none;mso-wrap-distance-left:9pt;mso-wrap-distance-top:0;mso-wrap-distance-right:9pt;mso-wrap-distance-bottom:0;mso-position-horizontal:absolute;mso-position-horizontal-relative:text;mso-position-vertical:absolute;mso-position-vertical-relative:text;v-text-anchor:top" o:gfxdata="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" filled="f" stroked="f">
-                <v:fill o:detectmouseclick="t"/>
                 <v:textbox style="mso-fit-shape-to-text:t">
                   <w:txbxContent>
                     <w:p>
@@ -3857,7 +3836,6 @@
           <mc:Fallback>
             <w:pict>
               <v:shape w14:anchorId="1A2F9632" id="Text Box 5" o:spid="_x0000_s1033" type="#_x0000_t202" style="position:absolute;left:0;text-align:left;margin-left:224.25pt;margin-top:.8pt;width:2in;height:2in;z-index:251666432;visibility:visible;mso-wrap-style:none;mso-wrap-distance-left:9pt;mso-wrap-distance-top:0;mso-wrap-distance-right:9pt;mso-wrap-distance-bottom:0;mso-position-horizontal:absolute;mso-position-horizontal-relative:text;mso-position-vertical:absolute;mso-position-vertical-relative:text;v-text-anchor:top" o:gfxdata="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" filled="f" stroked="f">
-                <v:fill o:detectmouseclick="t"/>
                 <v:textbox style="mso-fit-shape-to-text:t">
                   <w:txbxContent>
                     <w:p>
@@ -4007,7 +3985,6 @@
           <mc:Fallback>
             <w:pict>
               <v:shape w14:anchorId="5ACD3CAF" id="Text Box 4" o:spid="_x0000_s1034" type="#_x0000_t202" style="position:absolute;left:0;text-align:left;margin-left:184.9pt;margin-top:.45pt;width:19.5pt;height:21.75pt;z-index:251664384;visibility:visible;mso-wrap-style:square;mso-width-percent:0;mso-height-percent:0;mso-wrap-distance-left:9pt;mso-wrap-distance-top:0;mso-wrap-distance-right:9pt;mso-wrap-distance-bottom:0;mso-position-horizontal:absolute;mso-position-horizontal-relative:margin;mso-position-vertical:absolute;mso-position-vertical-relative:text;mso-width-percent:0;mso-height-percent:0;mso-width-relative:margin;mso-height-relative:margin;v-text-anchor:top" o:gfxdata="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" filled="f" stroked="f">
-                <v:fill o:detectmouseclick="t"/>
                 <v:textbox>
                   <w:txbxContent>
                     <w:p>
@@ -4571,6 +4548,47 @@
               <w:cnfStyle w:val="000000000000" w:firstRow="0" w:lastRow="0" w:firstColumn="0" w:lastColumn="0" w:oddVBand="0" w:evenVBand="0" w:oddHBand="0" w:evenHBand="0" w:firstRowFirstColumn="0" w:firstRowLastColumn="0" w:lastRowFirstColumn="0" w:lastRowLastColumn="0"/>
             </w:pPr>
             <w:r>
+              <w:t>Praca nad poja</w:t>
+            </w:r>
+            <w:r>
+              <w:t>w</w:t>
+            </w:r>
+            <w:r>
+              <w:t>i</w:t>
+            </w:r>
+            <w:r>
+              <w:t>an</w:t>
+            </w:r>
+            <w:r>
+              <w:t xml:space="preserve">iem </w:t>
+            </w:r>
+            <w:r>
+              <w:t xml:space="preserve">się nowych elementów i zapisywanie się starych </w:t>
+            </w:r>
+          </w:p>
+          <w:p>
+            <w:pPr>
+              <w:pStyle w:val="ListParagraph"/>
+              <w:numPr>
+                <w:ilvl w:val="0"/>
+                <w:numId w:val="11"/>
+              </w:numPr>
+              <w:cnfStyle w:val="000000000000" w:firstRow="0" w:lastRow="0" w:firstColumn="0" w:lastColumn="0" w:oddVBand="0" w:evenVBand="0" w:oddHBand="0" w:evenHBand="0" w:firstRowFirstColumn="0" w:firstRowLastColumn="0" w:lastRowFirstColumn="0" w:lastRowLastColumn="0"/>
+            </w:pPr>
+            <w:r>
+              <w:t>Praca nad obracaniem figur</w:t>
+            </w:r>
+          </w:p>
+          <w:p>
+            <w:pPr>
+              <w:pStyle w:val="ListParagraph"/>
+              <w:numPr>
+                <w:ilvl w:val="0"/>
+                <w:numId w:val="11"/>
+              </w:numPr>
+              <w:cnfStyle w:val="000000000000" w:firstRow="0" w:lastRow="0" w:firstColumn="0" w:lastColumn="0" w:oddVBand="0" w:evenVBand="0" w:oddHBand="0" w:evenHBand="0" w:firstRowFirstColumn="0" w:firstRowLastColumn="0" w:lastRowFirstColumn="0" w:lastRowLastColumn="0"/>
+            </w:pPr>
+            <w:r>
               <w:t>Usuwanie zapełnionych wierszy oraz pojawianie się nowych u góry planszy</w:t>
             </w:r>
           </w:p>
@@ -4595,6 +4613,22 @@
           <w:tcPr>
             <w:tcW w:w="6657" w:type="dxa"/>
           </w:tcPr>
+          <w:p>
+            <w:pPr>
+              <w:pStyle w:val="ListParagraph"/>
+              <w:numPr>
+                <w:ilvl w:val="0"/>
+                <w:numId w:val="10"/>
+              </w:numPr>
+              <w:cnfStyle w:val="000000100000" w:firstRow="0" w:lastRow="0" w:firstColumn="0" w:lastColumn="0" w:oddVBand="0" w:evenVBand="0" w:oddHBand="1" w:evenHBand="0" w:firstRowFirstColumn="0" w:firstRowLastColumn="0" w:lastRowFirstColumn="0" w:lastRowLastColumn="0"/>
+            </w:pPr>
+            <w:r>
+              <w:t xml:space="preserve">Praca nad usuwaniem wierszy - </w:t>
+            </w:r>
+            <w:r>
+              <w:t xml:space="preserve">część druga </w:t>
+            </w:r>
+          </w:p>
           <w:p>
             <w:pPr>
               <w:pStyle w:val="ListParagraph"/>
@@ -4945,6 +4979,9 @@
               <w:jc w:val="center"/>
               <w:outlineLvl w:val="1"/>
             </w:pPr>
+            <w:r>
+              <w:t>21\12\2016</w:t>
+            </w:r>
           </w:p>
         </w:tc>
         <w:tc>
@@ -4963,6 +5000,9 @@
               <w:outlineLvl w:val="1"/>
               <w:cnfStyle w:val="000000100000" w:firstRow="0" w:lastRow="0" w:firstColumn="0" w:lastColumn="0" w:oddVBand="0" w:evenVBand="0" w:oddHBand="1" w:evenHBand="0" w:firstRowFirstColumn="0" w:firstRowLastColumn="0" w:lastRowFirstColumn="0" w:lastRowLastColumn="0"/>
             </w:pPr>
+            <w:r>
+              <w:t>1.03</w:t>
+            </w:r>
           </w:p>
         </w:tc>
         <w:tc>
@@ -4980,6 +5020,14 @@
               <w:outlineLvl w:val="1"/>
               <w:cnfStyle w:val="000000100000" w:firstRow="0" w:lastRow="0" w:firstColumn="0" w:lastColumn="0" w:oddVBand="0" w:evenVBand="0" w:oddHBand="1" w:evenHBand="0" w:firstRowFirstColumn="0" w:firstRowLastColumn="0" w:lastRowFirstColumn="0" w:lastRowLastColumn="0"/>
             </w:pPr>
+            <w:r>
+              <w:t>Zmiany w harmogramie.</w:t>
+            </w:r>
+            <w:r>
+              <w:t xml:space="preserve"> Podział na bardziej szczegółowe zadania. Przesunięcie terminów.</w:t>
+            </w:r>
+            <w:bookmarkStart w:id="20" w:name="_GoBack"/>
+            <w:bookmarkEnd w:id="20"/>
           </w:p>
         </w:tc>
       </w:tr>
@@ -5103,10 +5151,7 @@
       </w:pPr>
     </w:p>
     <w:p/>
-    <w:p>
-      <w:bookmarkStart w:id="20" w:name="_GoBack"/>
-      <w:bookmarkEnd w:id="20"/>
-    </w:p>
+    <w:p/>
     <w:sectPr>
       <w:headerReference w:type="default" r:id="rId14"/>
       <w:footerReference w:type="default" r:id="rId15"/>
@@ -5281,7 +5326,7 @@
                                 <w14:round/>
                               </w14:textOutline>
                             </w:rPr>
-                            <w:t>Wersja dokumentu:</w:t>
+                            <w:t>Wersja dokumentu: 1.0</w:t>
                           </w:r>
                           <w:r>
                             <w:rPr>
@@ -5297,9 +5342,11 @@
                                 <w14:round/>
                               </w14:textOutline>
                             </w:rPr>
-                            <w:t xml:space="preserve"> 1.0</w:t>
+                            <w:t>3</w:t>
                           </w:r>
-                          <w:r>
+                        </w:p>
+                        <w:p>
+                          <w:pPr>
                             <w:rPr>
                               <w:color w:val="5B9BD5" w:themeColor="accent1"/>
                               <w14:shadow w14:blurRad="38100" w14:dist="19050" w14:dir="2700000" w14:sx="100000" w14:sy="100000" w14:kx="0" w14:ky="0" w14:algn="tl">
@@ -5313,8 +5360,7 @@
                                 <w14:round/>
                               </w14:textOutline>
                             </w:rPr>
-                            <w:t>2</w:t>
-                          </w:r>
+                          </w:pPr>
                         </w:p>
                       </w:txbxContent>
                     </wps:txbx>
@@ -5372,7 +5418,7 @@
                           <w14:round/>
                         </w14:textOutline>
                       </w:rPr>
-                      <w:t>Wersja dokumentu:</w:t>
+                      <w:t>Wersja dokumentu: 1.0</w:t>
                     </w:r>
                     <w:r>
                       <w:rPr>
@@ -5388,9 +5434,11 @@
                           <w14:round/>
                         </w14:textOutline>
                       </w:rPr>
-                      <w:t xml:space="preserve"> 1.0</w:t>
+                      <w:t>3</w:t>
                     </w:r>
-                    <w:r>
+                  </w:p>
+                  <w:p>
+                    <w:pPr>
                       <w:rPr>
                         <w:color w:val="5B9BD5" w:themeColor="accent1"/>
                         <w14:shadow w14:blurRad="38100" w14:dist="19050" w14:dir="2700000" w14:sx="100000" w14:sy="100000" w14:kx="0" w14:ky="0" w14:algn="tl">
@@ -5404,8 +5452,7 @@
                           <w14:round/>
                         </w14:textOutline>
                       </w:rPr>
-                      <w:t>2</w:t>
-                    </w:r>
+                    </w:pPr>
                   </w:p>
                 </w:txbxContent>
               </v:textbox>
@@ -7763,8 +7810,10 @@
     <w:rsid w:val="008F13ED"/>
     <w:rsid w:val="00B446E6"/>
     <w:rsid w:val="00BC19CA"/>
+    <w:rsid w:val="00C62ED6"/>
     <w:rsid w:val="00D33AE0"/>
     <w:rsid w:val="00E04E3D"/>
+    <w:rsid w:val="00FD3A0E"/>
   </w:rsids>
   <m:mathPr>
     <m:mathFont m:val="Cambria Math"/>
@@ -8566,7 +8615,7 @@
 </file>
 
 <file path=customXml/itemProps2.xml><?xml version="1.0" encoding="utf-8"?>
-<ds:datastoreItem xmlns:ds="http://schemas.openxmlformats.org/officeDocument/2006/customXml" ds:itemID="{2561B3C1-D4B1-4514-BFB7-C00285F32FF9}">
+<ds:datastoreItem xmlns:ds="http://schemas.openxmlformats.org/officeDocument/2006/customXml" ds:itemID="{7D01169A-2B54-48E7-A88E-9EC45E0CCB3A}">
   <ds:schemaRefs>
     <ds:schemaRef ds:uri="http://schemas.openxmlformats.org/officeDocument/2006/bibliography"/>
   </ds:schemaRefs>

</xml_diff>